<commit_message>
Commit v1.2 of Grammar updates | Still needs rework |
</commit_message>
<xml_diff>
--- a/docs/Grammar.docx
+++ b/docs/Grammar.docx
@@ -207,7 +207,816 @@
         <w:t>CHOMSKY NORMAL FORM GRAMMAR</w:t>
       </w:r>
     </w:p>
-    <w:p/>
+    <w:p>
+      <w:r>
+        <w:rPr>
+          <w:b/>
+          <w:bCs/>
+        </w:rPr>
+        <w:t>&lt;program</w:t>
+      </w:r>
+      <w:proofErr w:type="gramStart"/>
+      <w:r>
+        <w:rPr>
+          <w:b/>
+          <w:bCs/>
+        </w:rPr>
+        <w:t>&gt;</w:t>
+      </w:r>
+      <w:r>
+        <w:t xml:space="preserve"> ::=</w:t>
+      </w:r>
+      <w:proofErr w:type="gramEnd"/>
+      <w:r>
+        <w:t xml:space="preserve"> </w:t>
+      </w:r>
+      <w:r>
+        <w:rPr>
+          <w:color w:val="156082" w:themeColor="accent1"/>
+        </w:rPr>
+        <w:t>&lt;</w:t>
+      </w:r>
+      <w:proofErr w:type="spellStart"/>
+      <w:r>
+        <w:rPr>
+          <w:color w:val="156082" w:themeColor="accent1"/>
+        </w:rPr>
+        <w:t>statement_list</w:t>
+      </w:r>
+      <w:proofErr w:type="spellEnd"/>
+      <w:r>
+        <w:rPr>
+          <w:color w:val="156082" w:themeColor="accent1"/>
+        </w:rPr>
+        <w:t>&gt;</w:t>
+      </w:r>
+    </w:p>
+    <w:p>
+      <w:r>
+        <w:rPr>
+          <w:b/>
+          <w:bCs/>
+          <w:color w:val="156082" w:themeColor="accent1"/>
+        </w:rPr>
+        <w:t>&lt;</w:t>
+      </w:r>
+      <w:proofErr w:type="spellStart"/>
+      <w:r>
+        <w:rPr>
+          <w:b/>
+          <w:bCs/>
+          <w:color w:val="156082" w:themeColor="accent1"/>
+        </w:rPr>
+        <w:t>statement_list</w:t>
+      </w:r>
+      <w:proofErr w:type="spellEnd"/>
+      <w:proofErr w:type="gramStart"/>
+      <w:r>
+        <w:rPr>
+          <w:b/>
+          <w:bCs/>
+          <w:color w:val="156082" w:themeColor="accent1"/>
+        </w:rPr>
+        <w:t>&gt;</w:t>
+      </w:r>
+      <w:r>
+        <w:rPr>
+          <w:b/>
+          <w:bCs/>
+        </w:rPr>
+        <w:t xml:space="preserve"> ::=</w:t>
+      </w:r>
+      <w:proofErr w:type="gramEnd"/>
+      <w:r>
+        <w:t xml:space="preserve"> </w:t>
+      </w:r>
+      <w:r>
+        <w:rPr>
+          <w:color w:val="196B24" w:themeColor="accent3"/>
+        </w:rPr>
+        <w:t>&lt;statement&gt;</w:t>
+      </w:r>
+      <w:r>
+        <w:t xml:space="preserve"> </w:t>
+      </w:r>
+      <w:r>
+        <w:rPr>
+          <w:color w:val="156082" w:themeColor="accent1"/>
+        </w:rPr>
+        <w:t>&lt;</w:t>
+      </w:r>
+      <w:proofErr w:type="spellStart"/>
+      <w:r>
+        <w:rPr>
+          <w:color w:val="156082" w:themeColor="accent1"/>
+        </w:rPr>
+        <w:t>statement_list</w:t>
+      </w:r>
+      <w:proofErr w:type="spellEnd"/>
+      <w:r>
+        <w:rPr>
+          <w:color w:val="156082" w:themeColor="accent1"/>
+        </w:rPr>
+        <w:t>&gt;</w:t>
+      </w:r>
+      <w:r>
+        <w:t xml:space="preserve"> | ε</w:t>
+      </w:r>
+    </w:p>
+    <w:p>
+      <w:r>
+        <w:rPr>
+          <w:color w:val="196B24" w:themeColor="accent3"/>
+        </w:rPr>
+        <w:t>&lt;statement</w:t>
+      </w:r>
+      <w:proofErr w:type="gramStart"/>
+      <w:r>
+        <w:rPr>
+          <w:color w:val="196B24" w:themeColor="accent3"/>
+        </w:rPr>
+        <w:t>&gt;</w:t>
+      </w:r>
+      <w:r>
+        <w:t xml:space="preserve"> ::=</w:t>
+      </w:r>
+      <w:proofErr w:type="gramEnd"/>
+      <w:r>
+        <w:t xml:space="preserve"> </w:t>
+      </w:r>
+      <w:r>
+        <w:rPr>
+          <w:color w:val="A02B93" w:themeColor="accent5"/>
+        </w:rPr>
+        <w:t>&lt;</w:t>
+      </w:r>
+      <w:proofErr w:type="spellStart"/>
+      <w:r>
+        <w:rPr>
+          <w:color w:val="A02B93" w:themeColor="accent5"/>
+        </w:rPr>
+        <w:t>let_statement</w:t>
+      </w:r>
+      <w:proofErr w:type="spellEnd"/>
+      <w:r>
+        <w:rPr>
+          <w:color w:val="A02B93" w:themeColor="accent5"/>
+        </w:rPr>
+        <w:t xml:space="preserve">&gt; </w:t>
+      </w:r>
+      <w:r>
+        <w:t xml:space="preserve">| </w:t>
+      </w:r>
+      <w:r>
+        <w:rPr>
+          <w:color w:val="FF0000"/>
+        </w:rPr>
+        <w:t>&lt;</w:t>
+      </w:r>
+      <w:proofErr w:type="spellStart"/>
+      <w:r>
+        <w:rPr>
+          <w:color w:val="FF0000"/>
+        </w:rPr>
+        <w:t>assign_statement</w:t>
+      </w:r>
+      <w:proofErr w:type="spellEnd"/>
+      <w:r>
+        <w:rPr>
+          <w:color w:val="FF0000"/>
+        </w:rPr>
+        <w:t xml:space="preserve">&gt; </w:t>
+      </w:r>
+      <w:r>
+        <w:t xml:space="preserve">| </w:t>
+      </w:r>
+      <w:r>
+        <w:rPr>
+          <w:color w:val="516F54"/>
+        </w:rPr>
+        <w:t>&lt;</w:t>
+      </w:r>
+      <w:proofErr w:type="spellStart"/>
+      <w:r>
+        <w:rPr>
+          <w:color w:val="516F54"/>
+        </w:rPr>
+        <w:t>expression_statement</w:t>
+      </w:r>
+      <w:proofErr w:type="spellEnd"/>
+      <w:r>
+        <w:rPr>
+          <w:color w:val="516F54"/>
+        </w:rPr>
+        <w:t xml:space="preserve">&gt; </w:t>
+      </w:r>
+      <w:r>
+        <w:t xml:space="preserve">| </w:t>
+      </w:r>
+      <w:r>
+        <w:rPr>
+          <w:color w:val="0000FF"/>
+        </w:rPr>
+        <w:t>&lt;</w:t>
+      </w:r>
+      <w:proofErr w:type="spellStart"/>
+      <w:r>
+        <w:rPr>
+          <w:color w:val="0000FF"/>
+        </w:rPr>
+        <w:t>return_statement</w:t>
+      </w:r>
+      <w:proofErr w:type="spellEnd"/>
+      <w:r>
+        <w:rPr>
+          <w:color w:val="0000FF"/>
+        </w:rPr>
+        <w:t>&gt;</w:t>
+      </w:r>
+      <w:r>
+        <w:t xml:space="preserve"> |</w:t>
+      </w:r>
+      <w:r>
+        <w:rPr>
+          <w:color w:val="80340D" w:themeColor="accent2" w:themeShade="80"/>
+        </w:rPr>
+        <w:t xml:space="preserve"> &lt;</w:t>
+      </w:r>
+      <w:proofErr w:type="spellStart"/>
+      <w:r>
+        <w:rPr>
+          <w:color w:val="80340D" w:themeColor="accent2" w:themeShade="80"/>
+        </w:rPr>
+        <w:t>if_statement</w:t>
+      </w:r>
+      <w:proofErr w:type="spellEnd"/>
+      <w:r>
+        <w:rPr>
+          <w:color w:val="80340D" w:themeColor="accent2" w:themeShade="80"/>
+        </w:rPr>
+        <w:t xml:space="preserve">&gt; </w:t>
+      </w:r>
+      <w:r>
+        <w:t xml:space="preserve">| </w:t>
+      </w:r>
+      <w:r>
+        <w:rPr>
+          <w:color w:val="153D63" w:themeColor="text2" w:themeTint="E6"/>
+        </w:rPr>
+        <w:t>&lt;</w:t>
+      </w:r>
+      <w:proofErr w:type="spellStart"/>
+      <w:r>
+        <w:rPr>
+          <w:color w:val="153D63" w:themeColor="text2" w:themeTint="E6"/>
+        </w:rPr>
+        <w:t>print_statement</w:t>
+      </w:r>
+      <w:proofErr w:type="spellEnd"/>
+      <w:r>
+        <w:rPr>
+          <w:color w:val="153D63" w:themeColor="text2" w:themeTint="E6"/>
+        </w:rPr>
+        <w:t xml:space="preserve">&gt; </w:t>
+      </w:r>
+      <w:r>
+        <w:t xml:space="preserve">| </w:t>
+      </w:r>
+      <w:r>
+        <w:rPr>
+          <w:color w:val="8E5D16"/>
+        </w:rPr>
+        <w:t>&lt;</w:t>
+      </w:r>
+      <w:proofErr w:type="spellStart"/>
+      <w:r>
+        <w:rPr>
+          <w:color w:val="8E5D16"/>
+        </w:rPr>
+        <w:t>clock_statement</w:t>
+      </w:r>
+      <w:proofErr w:type="spellEnd"/>
+      <w:r>
+        <w:rPr>
+          <w:color w:val="8E5D16"/>
+        </w:rPr>
+        <w:t>&gt;</w:t>
+      </w:r>
+    </w:p>
+    <w:p>
+      <w:r>
+        <w:rPr>
+          <w:color w:val="A02B93" w:themeColor="accent5"/>
+        </w:rPr>
+        <w:t>&lt;</w:t>
+      </w:r>
+      <w:proofErr w:type="spellStart"/>
+      <w:r>
+        <w:rPr>
+          <w:color w:val="A02B93" w:themeColor="accent5"/>
+        </w:rPr>
+        <w:t>let_statement</w:t>
+      </w:r>
+      <w:proofErr w:type="spellEnd"/>
+      <w:proofErr w:type="gramStart"/>
+      <w:r>
+        <w:rPr>
+          <w:color w:val="A02B93" w:themeColor="accent5"/>
+        </w:rPr>
+        <w:t xml:space="preserve">&gt; </w:t>
+      </w:r>
+      <w:r>
+        <w:t>::=</w:t>
+      </w:r>
+      <w:proofErr w:type="gramEnd"/>
+      <w:r>
+        <w:t xml:space="preserve"> "LET" &lt;IDENT&gt; "ASSIGN" &lt;expression&gt; "SEMICOLON" | "LET" &lt;IDENT&gt; "SEMICOLON"</w:t>
+      </w:r>
+    </w:p>
+    <w:p>
+      <w:r>
+        <w:rPr>
+          <w:color w:val="FF0000"/>
+        </w:rPr>
+        <w:t>&lt;</w:t>
+      </w:r>
+      <w:proofErr w:type="spellStart"/>
+      <w:r>
+        <w:rPr>
+          <w:color w:val="FF0000"/>
+        </w:rPr>
+        <w:t>assign_statement</w:t>
+      </w:r>
+      <w:proofErr w:type="spellEnd"/>
+      <w:proofErr w:type="gramStart"/>
+      <w:r>
+        <w:rPr>
+          <w:color w:val="FF0000"/>
+        </w:rPr>
+        <w:t xml:space="preserve">&gt; </w:t>
+      </w:r>
+      <w:r>
+        <w:t>::=</w:t>
+      </w:r>
+      <w:proofErr w:type="gramEnd"/>
+      <w:r>
+        <w:t xml:space="preserve"> &lt;IDENT&gt; "ASSIGN" &lt;expression&gt; "SEMICOLON"</w:t>
+      </w:r>
+    </w:p>
+    <w:p>
+      <w:r>
+        <w:rPr>
+          <w:color w:val="516F54"/>
+        </w:rPr>
+        <w:lastRenderedPageBreak/>
+        <w:t>&lt;</w:t>
+      </w:r>
+      <w:proofErr w:type="spellStart"/>
+      <w:r>
+        <w:rPr>
+          <w:color w:val="516F54"/>
+        </w:rPr>
+        <w:t>expression_statement</w:t>
+      </w:r>
+      <w:proofErr w:type="spellEnd"/>
+      <w:proofErr w:type="gramStart"/>
+      <w:r>
+        <w:rPr>
+          <w:color w:val="516F54"/>
+        </w:rPr>
+        <w:t xml:space="preserve">&gt; </w:t>
+      </w:r>
+      <w:r>
+        <w:t>::=</w:t>
+      </w:r>
+      <w:proofErr w:type="gramEnd"/>
+      <w:r>
+        <w:t xml:space="preserve"> &lt;expression&gt; "SEMICOLON"</w:t>
+      </w:r>
+    </w:p>
+    <w:p>
+      <w:r>
+        <w:rPr>
+          <w:color w:val="0000FF"/>
+        </w:rPr>
+        <w:t>&lt;</w:t>
+      </w:r>
+      <w:proofErr w:type="spellStart"/>
+      <w:r>
+        <w:rPr>
+          <w:color w:val="0000FF"/>
+        </w:rPr>
+        <w:t>return_statement</w:t>
+      </w:r>
+      <w:proofErr w:type="spellEnd"/>
+      <w:proofErr w:type="gramStart"/>
+      <w:r>
+        <w:rPr>
+          <w:color w:val="0000FF"/>
+        </w:rPr>
+        <w:t>&gt;</w:t>
+      </w:r>
+      <w:r>
+        <w:t xml:space="preserve"> ::=</w:t>
+      </w:r>
+      <w:proofErr w:type="gramEnd"/>
+      <w:r>
+        <w:t xml:space="preserve"> "RETURN" &lt;expression&gt; "SEMICOLON"</w:t>
+      </w:r>
+    </w:p>
+    <w:p>
+      <w:r>
+        <w:rPr>
+          <w:color w:val="80340D" w:themeColor="accent2" w:themeShade="80"/>
+        </w:rPr>
+        <w:t>&lt;</w:t>
+      </w:r>
+      <w:proofErr w:type="spellStart"/>
+      <w:r>
+        <w:rPr>
+          <w:color w:val="80340D" w:themeColor="accent2" w:themeShade="80"/>
+        </w:rPr>
+        <w:t>if_statement</w:t>
+      </w:r>
+      <w:proofErr w:type="spellEnd"/>
+      <w:proofErr w:type="gramStart"/>
+      <w:r>
+        <w:rPr>
+          <w:color w:val="80340D" w:themeColor="accent2" w:themeShade="80"/>
+        </w:rPr>
+        <w:t>&gt;</w:t>
+      </w:r>
+      <w:r>
+        <w:t xml:space="preserve"> ::=</w:t>
+      </w:r>
+      <w:proofErr w:type="gramEnd"/>
+      <w:r>
+        <w:t xml:space="preserve"> "IF" "LPAREN" &lt;expression&gt; "RPAREN" "LBRACE" </w:t>
+      </w:r>
+      <w:r>
+        <w:rPr>
+          <w:color w:val="156082" w:themeColor="accent1"/>
+        </w:rPr>
+        <w:t>&lt;</w:t>
+      </w:r>
+      <w:proofErr w:type="spellStart"/>
+      <w:r>
+        <w:rPr>
+          <w:color w:val="156082" w:themeColor="accent1"/>
+        </w:rPr>
+        <w:t>statement_list</w:t>
+      </w:r>
+      <w:proofErr w:type="spellEnd"/>
+      <w:r>
+        <w:rPr>
+          <w:color w:val="156082" w:themeColor="accent1"/>
+        </w:rPr>
+        <w:t>&gt;</w:t>
+      </w:r>
+      <w:r>
+        <w:t xml:space="preserve"> "RBRACE" &lt;</w:t>
+      </w:r>
+      <w:proofErr w:type="spellStart"/>
+      <w:r>
+        <w:t>else_clause</w:t>
+      </w:r>
+      <w:proofErr w:type="spellEnd"/>
+      <w:r>
+        <w:t>&gt;</w:t>
+      </w:r>
+    </w:p>
+    <w:p>
+      <w:r>
+        <w:t>&lt;</w:t>
+      </w:r>
+      <w:proofErr w:type="spellStart"/>
+      <w:r>
+        <w:t>else_clause</w:t>
+      </w:r>
+      <w:proofErr w:type="spellEnd"/>
+      <w:proofErr w:type="gramStart"/>
+      <w:r>
+        <w:t>&gt; ::=</w:t>
+      </w:r>
+      <w:proofErr w:type="gramEnd"/>
+      <w:r>
+        <w:t xml:space="preserve"> "ELSE" "LBRACE" </w:t>
+      </w:r>
+      <w:r>
+        <w:rPr>
+          <w:color w:val="156082" w:themeColor="accent1"/>
+        </w:rPr>
+        <w:t>&lt;</w:t>
+      </w:r>
+      <w:proofErr w:type="spellStart"/>
+      <w:r>
+        <w:rPr>
+          <w:color w:val="156082" w:themeColor="accent1"/>
+        </w:rPr>
+        <w:t>statement_list</w:t>
+      </w:r>
+      <w:proofErr w:type="spellEnd"/>
+      <w:r>
+        <w:rPr>
+          <w:color w:val="156082" w:themeColor="accent1"/>
+        </w:rPr>
+        <w:t>&gt;</w:t>
+      </w:r>
+      <w:r>
+        <w:t xml:space="preserve"> "RBRACE" | ε</w:t>
+      </w:r>
+    </w:p>
+    <w:p>
+      <w:r>
+        <w:rPr>
+          <w:color w:val="153D63" w:themeColor="text2" w:themeTint="E6"/>
+        </w:rPr>
+        <w:t>&lt;</w:t>
+      </w:r>
+      <w:proofErr w:type="spellStart"/>
+      <w:r>
+        <w:rPr>
+          <w:color w:val="153D63" w:themeColor="text2" w:themeTint="E6"/>
+        </w:rPr>
+        <w:t>print_statement</w:t>
+      </w:r>
+      <w:proofErr w:type="spellEnd"/>
+      <w:proofErr w:type="gramStart"/>
+      <w:r>
+        <w:rPr>
+          <w:color w:val="153D63" w:themeColor="text2" w:themeTint="E6"/>
+        </w:rPr>
+        <w:t xml:space="preserve">&gt; </w:t>
+      </w:r>
+      <w:r>
+        <w:t>::=</w:t>
+      </w:r>
+      <w:proofErr w:type="gramEnd"/>
+      <w:r>
+        <w:t xml:space="preserve"> "PRINT" &lt;expression&gt; "SEMICOLON"</w:t>
+      </w:r>
+    </w:p>
+    <w:p>
+      <w:r>
+        <w:rPr>
+          <w:color w:val="8E5D16"/>
+        </w:rPr>
+        <w:t>&lt;</w:t>
+      </w:r>
+      <w:proofErr w:type="spellStart"/>
+      <w:r>
+        <w:rPr>
+          <w:color w:val="8E5D16"/>
+        </w:rPr>
+        <w:t>clock_statement</w:t>
+      </w:r>
+      <w:proofErr w:type="spellEnd"/>
+      <w:proofErr w:type="gramStart"/>
+      <w:r>
+        <w:rPr>
+          <w:color w:val="8E5D16"/>
+        </w:rPr>
+        <w:t>&gt;</w:t>
+      </w:r>
+      <w:r>
+        <w:t xml:space="preserve"> ::=</w:t>
+      </w:r>
+      <w:proofErr w:type="gramEnd"/>
+      <w:r>
+        <w:t xml:space="preserve"> "CLOCK" "DOT" &lt;</w:t>
+      </w:r>
+      <w:proofErr w:type="spellStart"/>
+      <w:r>
+        <w:t>clock_function</w:t>
+      </w:r>
+      <w:proofErr w:type="spellEnd"/>
+      <w:r>
+        <w:t>&gt; "LPAREN" "RPAREN" "SEMICOLON"</w:t>
+      </w:r>
+    </w:p>
+    <w:p>
+      <w:r>
+        <w:t>&lt;</w:t>
+      </w:r>
+      <w:proofErr w:type="spellStart"/>
+      <w:r>
+        <w:t>clock_function</w:t>
+      </w:r>
+      <w:proofErr w:type="spellEnd"/>
+      <w:proofErr w:type="gramStart"/>
+      <w:r>
+        <w:t>&gt; ::=</w:t>
+      </w:r>
+      <w:proofErr w:type="gramEnd"/>
+      <w:r>
+        <w:t xml:space="preserve"> "CLOCK" | "NOW"</w:t>
+      </w:r>
+    </w:p>
+    <w:p>
+      <w:r>
+        <w:t>&lt;expression</w:t>
+      </w:r>
+      <w:proofErr w:type="gramStart"/>
+      <w:r>
+        <w:t>&gt; ::=</w:t>
+      </w:r>
+      <w:proofErr w:type="gramEnd"/>
+      <w:r>
+        <w:t xml:space="preserve"> &lt;INT&gt; | &lt;FLOAT&gt; | &lt;STR&gt; | &lt;BOOL&gt; | &lt;IDENT&gt; | &lt;</w:t>
+      </w:r>
+      <w:proofErr w:type="spellStart"/>
+      <w:r>
+        <w:t>function_literal</w:t>
+      </w:r>
+      <w:proofErr w:type="spellEnd"/>
+      <w:r>
+        <w:t>&gt; | &lt;</w:t>
+      </w:r>
+      <w:proofErr w:type="spellStart"/>
+      <w:r>
+        <w:t>prefix_expression</w:t>
+      </w:r>
+      <w:proofErr w:type="spellEnd"/>
+      <w:r>
+        <w:t>&gt; | &lt;</w:t>
+      </w:r>
+      <w:proofErr w:type="spellStart"/>
+      <w:r>
+        <w:t>infix_expression</w:t>
+      </w:r>
+      <w:proofErr w:type="spellEnd"/>
+      <w:r>
+        <w:t>&gt; | &lt;</w:t>
+      </w:r>
+      <w:proofErr w:type="spellStart"/>
+      <w:r>
+        <w:t>grouped_expression</w:t>
+      </w:r>
+      <w:proofErr w:type="spellEnd"/>
+      <w:r>
+        <w:t>&gt;</w:t>
+      </w:r>
+    </w:p>
+    <w:p>
+      <w:r>
+        <w:t>&lt;</w:t>
+      </w:r>
+      <w:proofErr w:type="spellStart"/>
+      <w:r>
+        <w:t>function_literal</w:t>
+      </w:r>
+      <w:proofErr w:type="spellEnd"/>
+      <w:proofErr w:type="gramStart"/>
+      <w:r>
+        <w:t>&gt; ::=</w:t>
+      </w:r>
+      <w:proofErr w:type="gramEnd"/>
+      <w:r>
+        <w:t xml:space="preserve"> "FUNCTION" "LPAREN" &lt;parameters&gt; "RPAREN" "LBRACE" </w:t>
+      </w:r>
+      <w:r>
+        <w:rPr>
+          <w:color w:val="156082" w:themeColor="accent1"/>
+        </w:rPr>
+        <w:t>&lt;</w:t>
+      </w:r>
+      <w:proofErr w:type="spellStart"/>
+      <w:r>
+        <w:rPr>
+          <w:color w:val="156082" w:themeColor="accent1"/>
+        </w:rPr>
+        <w:t>statement_list</w:t>
+      </w:r>
+      <w:proofErr w:type="spellEnd"/>
+      <w:r>
+        <w:rPr>
+          <w:color w:val="156082" w:themeColor="accent1"/>
+        </w:rPr>
+        <w:t>&gt;</w:t>
+      </w:r>
+      <w:r>
+        <w:t xml:space="preserve"> "RBRACE"</w:t>
+      </w:r>
+    </w:p>
+    <w:p>
+      <w:r>
+        <w:t>&lt;parameters</w:t>
+      </w:r>
+      <w:proofErr w:type="gramStart"/>
+      <w:r>
+        <w:t>&gt; ::=</w:t>
+      </w:r>
+      <w:proofErr w:type="gramEnd"/>
+      <w:r>
+        <w:t xml:space="preserve"> &lt;IDENT&gt; "COMMA" &lt;parameters&gt; | &lt;IDENT&gt; | ε</w:t>
+      </w:r>
+    </w:p>
+    <w:p>
+      <w:r>
+        <w:t>&lt;</w:t>
+      </w:r>
+      <w:proofErr w:type="spellStart"/>
+      <w:r>
+        <w:t>prefix_expression</w:t>
+      </w:r>
+      <w:proofErr w:type="spellEnd"/>
+      <w:proofErr w:type="gramStart"/>
+      <w:r>
+        <w:t>&gt; ::=</w:t>
+      </w:r>
+      <w:proofErr w:type="gramEnd"/>
+      <w:r>
+        <w:t xml:space="preserve"> &lt;</w:t>
+      </w:r>
+      <w:proofErr w:type="spellStart"/>
+      <w:r>
+        <w:t>prefix_operator</w:t>
+      </w:r>
+      <w:proofErr w:type="spellEnd"/>
+      <w:r>
+        <w:t>&gt; &lt;expression&gt;</w:t>
+      </w:r>
+    </w:p>
+    <w:p>
+      <w:r>
+        <w:t>&lt;</w:t>
+      </w:r>
+      <w:proofErr w:type="spellStart"/>
+      <w:r>
+        <w:t>infix_expression</w:t>
+      </w:r>
+      <w:proofErr w:type="spellEnd"/>
+      <w:proofErr w:type="gramStart"/>
+      <w:r>
+        <w:t>&gt; ::=</w:t>
+      </w:r>
+      <w:proofErr w:type="gramEnd"/>
+      <w:r>
+        <w:t xml:space="preserve"> &lt;expression&gt; &lt;</w:t>
+      </w:r>
+      <w:proofErr w:type="spellStart"/>
+      <w:r>
+        <w:t>infix_operator</w:t>
+      </w:r>
+      <w:proofErr w:type="spellEnd"/>
+      <w:r>
+        <w:t>&gt; &lt;expression&gt;</w:t>
+      </w:r>
+    </w:p>
+    <w:p>
+      <w:r>
+        <w:t>&lt;</w:t>
+      </w:r>
+      <w:proofErr w:type="spellStart"/>
+      <w:r>
+        <w:t>grouped_expression</w:t>
+      </w:r>
+      <w:proofErr w:type="spellEnd"/>
+      <w:proofErr w:type="gramStart"/>
+      <w:r>
+        <w:t>&gt; ::=</w:t>
+      </w:r>
+      <w:proofErr w:type="gramEnd"/>
+      <w:r>
+        <w:t xml:space="preserve"> "LPAREN" &lt;expression&gt; "RPAREN"</w:t>
+      </w:r>
+    </w:p>
+    <w:p>
+      <w:r>
+        <w:t>&lt;</w:t>
+      </w:r>
+      <w:proofErr w:type="spellStart"/>
+      <w:r>
+        <w:t>prefix_operator</w:t>
+      </w:r>
+      <w:proofErr w:type="spellEnd"/>
+      <w:proofErr w:type="gramStart"/>
+      <w:r>
+        <w:t>&gt; ::=</w:t>
+      </w:r>
+      <w:proofErr w:type="gramEnd"/>
+      <w:r>
+        <w:t xml:space="preserve"> "BANG" | "MINUS"</w:t>
+      </w:r>
+    </w:p>
+    <w:p>
+      <w:r>
+        <w:t>&lt;</w:t>
+      </w:r>
+      <w:proofErr w:type="spellStart"/>
+      <w:r>
+        <w:t>infix_operator</w:t>
+      </w:r>
+      <w:proofErr w:type="spellEnd"/>
+      <w:proofErr w:type="gramStart"/>
+      <w:r>
+        <w:t>&gt; ::=</w:t>
+      </w:r>
+      <w:proofErr w:type="gramEnd"/>
+      <w:r>
+        <w:t xml:space="preserve"> "PLUS" | "MINUS" | "ASTERISK" | "SLASH" | "LT_EQ" | "LT" | "GT_EQ" | "GT" | "EQ" | "NOT_EQ"</w:t>
+      </w:r>
+    </w:p>
     <w:sectPr>
       <w:pgSz w:w="11906" w:h="16838"/>
       <w:pgMar w:top="1440" w:right="1440" w:bottom="1440" w:left="1440" w:header="708" w:footer="708" w:gutter="0"/>

</xml_diff>

<commit_message>
Redefined the syntax in the grammar and maintained the first and follow sets in the LL1
</commit_message>
<xml_diff>
--- a/docs/Grammar.docx
+++ b/docs/Grammar.docx
@@ -191,7 +191,7 @@
     <w:p/>
     <w:p>
       <w:pPr>
-        <w:ind w:left="3600"/>
+        <w:ind w:left="2160"/>
         <w:rPr>
           <w:b/>
           <w:bCs/>
@@ -208,12 +208,1174 @@
       </w:r>
     </w:p>
     <w:p>
-      <w:r>
-        <w:rPr>
-          <w:b/>
-          <w:bCs/>
-        </w:rPr>
-        <w:t>&lt;program</w:t>
+      <w:pPr>
+        <w:rPr>
+          <w:b/>
+          <w:bCs/>
+        </w:rPr>
+      </w:pPr>
+    </w:p>
+    <w:p>
+      <w:pPr>
+        <w:rPr>
+          <w:b/>
+          <w:bCs/>
+        </w:rPr>
+      </w:pPr>
+      <w:r>
+        <w:rPr>
+          <w:b/>
+          <w:bCs/>
+        </w:rPr>
+        <w:t>grammar = {</w:t>
+      </w:r>
+    </w:p>
+    <w:p>
+      <w:pPr>
+        <w:rPr>
+          <w:b/>
+          <w:bCs/>
+        </w:rPr>
+      </w:pPr>
+      <w:r>
+        <w:rPr>
+          <w:b/>
+          <w:bCs/>
+        </w:rPr>
+        <w:t xml:space="preserve">    </w:t>
+      </w:r>
+      <w:proofErr w:type="spellStart"/>
+      <w:r>
+        <w:rPr>
+          <w:b/>
+          <w:bCs/>
+        </w:rPr>
+        <w:t>ProgramNode</w:t>
+      </w:r>
+      <w:proofErr w:type="spellEnd"/>
+      <w:r>
+        <w:rPr>
+          <w:b/>
+          <w:bCs/>
+        </w:rPr>
+        <w:t>: [</w:t>
+      </w:r>
+    </w:p>
+    <w:p>
+      <w:pPr>
+        <w:rPr>
+          <w:b/>
+          <w:bCs/>
+        </w:rPr>
+      </w:pPr>
+      <w:r>
+        <w:rPr>
+          <w:b/>
+          <w:bCs/>
+        </w:rPr>
+        <w:t xml:space="preserve">        [</w:t>
+      </w:r>
+      <w:proofErr w:type="spellStart"/>
+      <w:r>
+        <w:rPr>
+          <w:b/>
+          <w:bCs/>
+        </w:rPr>
+        <w:t>StatementListNode</w:t>
+      </w:r>
+      <w:proofErr w:type="spellEnd"/>
+      <w:r>
+        <w:rPr>
+          <w:b/>
+          <w:bCs/>
+        </w:rPr>
+        <w:t>],</w:t>
+      </w:r>
+    </w:p>
+    <w:p>
+      <w:pPr>
+        <w:rPr>
+          <w:b/>
+          <w:bCs/>
+        </w:rPr>
+      </w:pPr>
+      <w:r>
+        <w:rPr>
+          <w:b/>
+          <w:bCs/>
+        </w:rPr>
+        <w:t xml:space="preserve">    ],</w:t>
+      </w:r>
+    </w:p>
+    <w:p>
+      <w:pPr>
+        <w:rPr>
+          <w:b/>
+          <w:bCs/>
+        </w:rPr>
+      </w:pPr>
+    </w:p>
+    <w:p>
+      <w:pPr>
+        <w:rPr>
+          <w:b/>
+          <w:bCs/>
+        </w:rPr>
+      </w:pPr>
+      <w:r>
+        <w:rPr>
+          <w:b/>
+          <w:bCs/>
+        </w:rPr>
+        <w:t xml:space="preserve">    </w:t>
+      </w:r>
+      <w:proofErr w:type="spellStart"/>
+      <w:r>
+        <w:rPr>
+          <w:b/>
+          <w:bCs/>
+        </w:rPr>
+        <w:t>StatementListNode</w:t>
+      </w:r>
+      <w:proofErr w:type="spellEnd"/>
+      <w:r>
+        <w:rPr>
+          <w:b/>
+          <w:bCs/>
+        </w:rPr>
+        <w:t>: [</w:t>
+      </w:r>
+    </w:p>
+    <w:p>
+      <w:pPr>
+        <w:rPr>
+          <w:b/>
+          <w:bCs/>
+        </w:rPr>
+      </w:pPr>
+      <w:r>
+        <w:rPr>
+          <w:b/>
+          <w:bCs/>
+        </w:rPr>
+        <w:lastRenderedPageBreak/>
+        <w:t xml:space="preserve">        [</w:t>
+      </w:r>
+      <w:proofErr w:type="spellStart"/>
+      <w:r>
+        <w:rPr>
+          <w:b/>
+          <w:bCs/>
+        </w:rPr>
+        <w:t>StatementNode</w:t>
+      </w:r>
+      <w:proofErr w:type="spellEnd"/>
+      <w:r>
+        <w:rPr>
+          <w:b/>
+          <w:bCs/>
+        </w:rPr>
+        <w:t>],</w:t>
+      </w:r>
+    </w:p>
+    <w:p>
+      <w:pPr>
+        <w:rPr>
+          <w:b/>
+          <w:bCs/>
+        </w:rPr>
+      </w:pPr>
+      <w:r>
+        <w:rPr>
+          <w:b/>
+          <w:bCs/>
+        </w:rPr>
+        <w:t xml:space="preserve">        [</w:t>
+      </w:r>
+      <w:proofErr w:type="spellStart"/>
+      <w:r>
+        <w:rPr>
+          <w:b/>
+          <w:bCs/>
+        </w:rPr>
+        <w:t>StatementNode</w:t>
+      </w:r>
+      <w:proofErr w:type="spellEnd"/>
+      <w:r>
+        <w:rPr>
+          <w:b/>
+          <w:bCs/>
+        </w:rPr>
+        <w:t xml:space="preserve">, </w:t>
+      </w:r>
+      <w:proofErr w:type="spellStart"/>
+      <w:r>
+        <w:rPr>
+          <w:b/>
+          <w:bCs/>
+        </w:rPr>
+        <w:t>StatementListNode</w:t>
+      </w:r>
+      <w:proofErr w:type="spellEnd"/>
+      <w:r>
+        <w:rPr>
+          <w:b/>
+          <w:bCs/>
+        </w:rPr>
+        <w:t>],</w:t>
+      </w:r>
+    </w:p>
+    <w:p>
+      <w:pPr>
+        <w:rPr>
+          <w:b/>
+          <w:bCs/>
+        </w:rPr>
+      </w:pPr>
+      <w:r>
+        <w:rPr>
+          <w:b/>
+          <w:bCs/>
+        </w:rPr>
+        <w:t xml:space="preserve">    ],</w:t>
+      </w:r>
+    </w:p>
+    <w:p>
+      <w:pPr>
+        <w:rPr>
+          <w:b/>
+          <w:bCs/>
+        </w:rPr>
+      </w:pPr>
+    </w:p>
+    <w:p>
+      <w:pPr>
+        <w:rPr>
+          <w:b/>
+          <w:bCs/>
+        </w:rPr>
+      </w:pPr>
+      <w:r>
+        <w:rPr>
+          <w:b/>
+          <w:bCs/>
+        </w:rPr>
+        <w:t xml:space="preserve">    </w:t>
+      </w:r>
+      <w:proofErr w:type="spellStart"/>
+      <w:r>
+        <w:rPr>
+          <w:b/>
+          <w:bCs/>
+        </w:rPr>
+        <w:t>StatementNode</w:t>
+      </w:r>
+      <w:proofErr w:type="spellEnd"/>
+      <w:r>
+        <w:rPr>
+          <w:b/>
+          <w:bCs/>
+        </w:rPr>
+        <w:t>: [</w:t>
+      </w:r>
+    </w:p>
+    <w:p>
+      <w:pPr>
+        <w:rPr>
+          <w:b/>
+          <w:bCs/>
+        </w:rPr>
+      </w:pPr>
+      <w:r>
+        <w:rPr>
+          <w:b/>
+          <w:bCs/>
+        </w:rPr>
+        <w:t xml:space="preserve">        [</w:t>
+      </w:r>
+      <w:proofErr w:type="spellStart"/>
+      <w:r>
+        <w:rPr>
+          <w:b/>
+          <w:bCs/>
+        </w:rPr>
+        <w:t>LetStatementNode</w:t>
+      </w:r>
+      <w:proofErr w:type="spellEnd"/>
+      <w:r>
+        <w:rPr>
+          <w:b/>
+          <w:bCs/>
+        </w:rPr>
+        <w:t>],</w:t>
+      </w:r>
+    </w:p>
+    <w:p>
+      <w:pPr>
+        <w:rPr>
+          <w:b/>
+          <w:bCs/>
+        </w:rPr>
+      </w:pPr>
+      <w:r>
+        <w:rPr>
+          <w:b/>
+          <w:bCs/>
+        </w:rPr>
+        <w:t xml:space="preserve">        [</w:t>
+      </w:r>
+      <w:proofErr w:type="spellStart"/>
+      <w:r>
+        <w:rPr>
+          <w:b/>
+          <w:bCs/>
+        </w:rPr>
+        <w:t>AssignStatementNode</w:t>
+      </w:r>
+      <w:proofErr w:type="spellEnd"/>
+      <w:r>
+        <w:rPr>
+          <w:b/>
+          <w:bCs/>
+        </w:rPr>
+        <w:t>],</w:t>
+      </w:r>
+    </w:p>
+    <w:p>
+      <w:pPr>
+        <w:rPr>
+          <w:b/>
+          <w:bCs/>
+        </w:rPr>
+      </w:pPr>
+      <w:r>
+        <w:rPr>
+          <w:b/>
+          <w:bCs/>
+        </w:rPr>
+        <w:t xml:space="preserve">        [</w:t>
+      </w:r>
+      <w:proofErr w:type="spellStart"/>
+      <w:r>
+        <w:rPr>
+          <w:b/>
+          <w:bCs/>
+        </w:rPr>
+        <w:t>ExpressionStatementNode</w:t>
+      </w:r>
+      <w:proofErr w:type="spellEnd"/>
+      <w:r>
+        <w:rPr>
+          <w:b/>
+          <w:bCs/>
+        </w:rPr>
+        <w:t>],</w:t>
+      </w:r>
+    </w:p>
+    <w:p>
+      <w:pPr>
+        <w:rPr>
+          <w:b/>
+          <w:bCs/>
+        </w:rPr>
+      </w:pPr>
+      <w:r>
+        <w:rPr>
+          <w:b/>
+          <w:bCs/>
+        </w:rPr>
+        <w:t xml:space="preserve">        [</w:t>
+      </w:r>
+      <w:proofErr w:type="spellStart"/>
+      <w:r>
+        <w:rPr>
+          <w:b/>
+          <w:bCs/>
+        </w:rPr>
+        <w:t>ReturnStatementNode</w:t>
+      </w:r>
+      <w:proofErr w:type="spellEnd"/>
+      <w:r>
+        <w:rPr>
+          <w:b/>
+          <w:bCs/>
+        </w:rPr>
+        <w:t>],</w:t>
+      </w:r>
+    </w:p>
+    <w:p>
+      <w:pPr>
+        <w:rPr>
+          <w:b/>
+          <w:bCs/>
+        </w:rPr>
+      </w:pPr>
+      <w:r>
+        <w:rPr>
+          <w:b/>
+          <w:bCs/>
+        </w:rPr>
+        <w:t xml:space="preserve">        [</w:t>
+      </w:r>
+      <w:proofErr w:type="spellStart"/>
+      <w:r>
+        <w:rPr>
+          <w:b/>
+          <w:bCs/>
+        </w:rPr>
+        <w:t>IfStatementNode</w:t>
+      </w:r>
+      <w:proofErr w:type="spellEnd"/>
+      <w:r>
+        <w:rPr>
+          <w:b/>
+          <w:bCs/>
+        </w:rPr>
+        <w:t>],</w:t>
+      </w:r>
+    </w:p>
+    <w:p>
+      <w:pPr>
+        <w:rPr>
+          <w:b/>
+          <w:bCs/>
+        </w:rPr>
+      </w:pPr>
+      <w:r>
+        <w:rPr>
+          <w:b/>
+          <w:bCs/>
+        </w:rPr>
+        <w:t xml:space="preserve">        [</w:t>
+      </w:r>
+      <w:proofErr w:type="spellStart"/>
+      <w:r>
+        <w:rPr>
+          <w:b/>
+          <w:bCs/>
+        </w:rPr>
+        <w:t>PrintStatementNode</w:t>
+      </w:r>
+      <w:proofErr w:type="spellEnd"/>
+      <w:r>
+        <w:rPr>
+          <w:b/>
+          <w:bCs/>
+        </w:rPr>
+        <w:t>],</w:t>
+      </w:r>
+    </w:p>
+    <w:p>
+      <w:pPr>
+        <w:rPr>
+          <w:b/>
+          <w:bCs/>
+        </w:rPr>
+      </w:pPr>
+      <w:r>
+        <w:rPr>
+          <w:b/>
+          <w:bCs/>
+        </w:rPr>
+        <w:t xml:space="preserve">        [</w:t>
+      </w:r>
+      <w:proofErr w:type="spellStart"/>
+      <w:r>
+        <w:rPr>
+          <w:b/>
+          <w:bCs/>
+        </w:rPr>
+        <w:t>ClockStatementNode</w:t>
+      </w:r>
+      <w:proofErr w:type="spellEnd"/>
+      <w:r>
+        <w:rPr>
+          <w:b/>
+          <w:bCs/>
+        </w:rPr>
+        <w:t>],</w:t>
+      </w:r>
+    </w:p>
+    <w:p>
+      <w:pPr>
+        <w:rPr>
+          <w:b/>
+          <w:bCs/>
+        </w:rPr>
+      </w:pPr>
+      <w:r>
+        <w:rPr>
+          <w:b/>
+          <w:bCs/>
+        </w:rPr>
+        <w:t xml:space="preserve">        [</w:t>
+      </w:r>
+      <w:proofErr w:type="spellStart"/>
+      <w:r>
+        <w:rPr>
+          <w:b/>
+          <w:bCs/>
+        </w:rPr>
+        <w:t>CustomContextNode</w:t>
+      </w:r>
+      <w:proofErr w:type="spellEnd"/>
+      <w:r>
+        <w:rPr>
+          <w:b/>
+          <w:bCs/>
+        </w:rPr>
+        <w:t>],</w:t>
+      </w:r>
+    </w:p>
+    <w:p>
+      <w:pPr>
+        <w:rPr>
+          <w:b/>
+          <w:bCs/>
+        </w:rPr>
+      </w:pPr>
+      <w:r>
+        <w:rPr>
+          <w:b/>
+          <w:bCs/>
+        </w:rPr>
+        <w:t xml:space="preserve">    ],</w:t>
+      </w:r>
+    </w:p>
+    <w:p>
+      <w:pPr>
+        <w:rPr>
+          <w:b/>
+          <w:bCs/>
+        </w:rPr>
+      </w:pPr>
+    </w:p>
+    <w:p>
+      <w:pPr>
+        <w:rPr>
+          <w:b/>
+          <w:bCs/>
+        </w:rPr>
+      </w:pPr>
+      <w:r>
+        <w:rPr>
+          <w:b/>
+          <w:bCs/>
+        </w:rPr>
+        <w:t xml:space="preserve">    </w:t>
+      </w:r>
+      <w:proofErr w:type="spellStart"/>
+      <w:r>
+        <w:rPr>
+          <w:b/>
+          <w:bCs/>
+        </w:rPr>
+        <w:t>LetStatementNode</w:t>
+      </w:r>
+      <w:proofErr w:type="spellEnd"/>
+      <w:r>
+        <w:rPr>
+          <w:b/>
+          <w:bCs/>
+        </w:rPr>
+        <w:t>: [</w:t>
+      </w:r>
+    </w:p>
+    <w:p>
+      <w:pPr>
+        <w:rPr>
+          <w:b/>
+          <w:bCs/>
+        </w:rPr>
+      </w:pPr>
+      <w:r>
+        <w:rPr>
+          <w:b/>
+          <w:bCs/>
+        </w:rPr>
+        <w:t xml:space="preserve">        [LET, </w:t>
+      </w:r>
+      <w:proofErr w:type="spellStart"/>
+      <w:r>
+        <w:rPr>
+          <w:b/>
+          <w:bCs/>
+        </w:rPr>
+        <w:t>IdentifierNode</w:t>
+      </w:r>
+      <w:proofErr w:type="spellEnd"/>
+      <w:r>
+        <w:rPr>
+          <w:b/>
+          <w:bCs/>
+        </w:rPr>
+        <w:t xml:space="preserve">, ASSIGN, </w:t>
+      </w:r>
+      <w:proofErr w:type="spellStart"/>
+      <w:r>
+        <w:rPr>
+          <w:b/>
+          <w:bCs/>
+        </w:rPr>
+        <w:t>ExpressionNode</w:t>
+      </w:r>
+      <w:proofErr w:type="spellEnd"/>
+      <w:r>
+        <w:rPr>
+          <w:b/>
+          <w:bCs/>
+        </w:rPr>
+        <w:t>, SEMICOLON],</w:t>
+      </w:r>
+    </w:p>
+    <w:p>
+      <w:pPr>
+        <w:rPr>
+          <w:b/>
+          <w:bCs/>
+        </w:rPr>
+      </w:pPr>
+      <w:r>
+        <w:rPr>
+          <w:b/>
+          <w:bCs/>
+        </w:rPr>
+        <w:t xml:space="preserve">        [LET, </w:t>
+      </w:r>
+      <w:proofErr w:type="spellStart"/>
+      <w:r>
+        <w:rPr>
+          <w:b/>
+          <w:bCs/>
+        </w:rPr>
+        <w:t>IdentifierNode</w:t>
+      </w:r>
+      <w:proofErr w:type="spellEnd"/>
+      <w:r>
+        <w:rPr>
+          <w:b/>
+          <w:bCs/>
+        </w:rPr>
+        <w:t>, SEMICOLON],</w:t>
+      </w:r>
+    </w:p>
+    <w:p>
+      <w:pPr>
+        <w:rPr>
+          <w:b/>
+          <w:bCs/>
+        </w:rPr>
+      </w:pPr>
+      <w:r>
+        <w:rPr>
+          <w:b/>
+          <w:bCs/>
+        </w:rPr>
+        <w:t xml:space="preserve">    ],</w:t>
+      </w:r>
+    </w:p>
+    <w:p>
+      <w:pPr>
+        <w:rPr>
+          <w:b/>
+          <w:bCs/>
+        </w:rPr>
+      </w:pPr>
+    </w:p>
+    <w:p>
+      <w:pPr>
+        <w:rPr>
+          <w:b/>
+          <w:bCs/>
+        </w:rPr>
+      </w:pPr>
+      <w:r>
+        <w:rPr>
+          <w:b/>
+          <w:bCs/>
+        </w:rPr>
+        <w:t xml:space="preserve">    </w:t>
+      </w:r>
+      <w:proofErr w:type="spellStart"/>
+      <w:r>
+        <w:rPr>
+          <w:b/>
+          <w:bCs/>
+        </w:rPr>
+        <w:t>AssignStatementNode</w:t>
+      </w:r>
+      <w:proofErr w:type="spellEnd"/>
+      <w:r>
+        <w:rPr>
+          <w:b/>
+          <w:bCs/>
+        </w:rPr>
+        <w:t>: [</w:t>
+      </w:r>
+    </w:p>
+    <w:p>
+      <w:pPr>
+        <w:rPr>
+          <w:b/>
+          <w:bCs/>
+        </w:rPr>
+      </w:pPr>
+      <w:r>
+        <w:rPr>
+          <w:b/>
+          <w:bCs/>
+        </w:rPr>
+        <w:t xml:space="preserve">        [</w:t>
+      </w:r>
+      <w:proofErr w:type="spellStart"/>
+      <w:r>
+        <w:rPr>
+          <w:b/>
+          <w:bCs/>
+        </w:rPr>
+        <w:t>IdentifierNode</w:t>
+      </w:r>
+      <w:proofErr w:type="spellEnd"/>
+      <w:r>
+        <w:rPr>
+          <w:b/>
+          <w:bCs/>
+        </w:rPr>
+        <w:t xml:space="preserve">, ASSIGN, </w:t>
+      </w:r>
+      <w:proofErr w:type="spellStart"/>
+      <w:r>
+        <w:rPr>
+          <w:b/>
+          <w:bCs/>
+        </w:rPr>
+        <w:t>ExpressionNode</w:t>
+      </w:r>
+      <w:proofErr w:type="spellEnd"/>
+      <w:r>
+        <w:rPr>
+          <w:b/>
+          <w:bCs/>
+        </w:rPr>
+        <w:t>, SEMICOLON],</w:t>
+      </w:r>
+    </w:p>
+    <w:p>
+      <w:pPr>
+        <w:rPr>
+          <w:b/>
+          <w:bCs/>
+        </w:rPr>
+      </w:pPr>
+      <w:r>
+        <w:rPr>
+          <w:b/>
+          <w:bCs/>
+        </w:rPr>
+        <w:t xml:space="preserve">    ],</w:t>
+      </w:r>
+    </w:p>
+    <w:p>
+      <w:pPr>
+        <w:rPr>
+          <w:b/>
+          <w:bCs/>
+        </w:rPr>
+      </w:pPr>
+    </w:p>
+    <w:p>
+      <w:pPr>
+        <w:rPr>
+          <w:b/>
+          <w:bCs/>
+        </w:rPr>
+      </w:pPr>
+      <w:r>
+        <w:rPr>
+          <w:b/>
+          <w:bCs/>
+        </w:rPr>
+        <w:t xml:space="preserve">    </w:t>
+      </w:r>
+      <w:proofErr w:type="spellStart"/>
+      <w:r>
+        <w:rPr>
+          <w:b/>
+          <w:bCs/>
+        </w:rPr>
+        <w:t>ExpressionStatementNode</w:t>
+      </w:r>
+      <w:proofErr w:type="spellEnd"/>
+      <w:r>
+        <w:rPr>
+          <w:b/>
+          <w:bCs/>
+        </w:rPr>
+        <w:t>: [</w:t>
+      </w:r>
+    </w:p>
+    <w:p>
+      <w:pPr>
+        <w:rPr>
+          <w:b/>
+          <w:bCs/>
+        </w:rPr>
+      </w:pPr>
+      <w:r>
+        <w:rPr>
+          <w:b/>
+          <w:bCs/>
+        </w:rPr>
+        <w:t xml:space="preserve">        [</w:t>
+      </w:r>
+      <w:proofErr w:type="spellStart"/>
+      <w:r>
+        <w:rPr>
+          <w:b/>
+          <w:bCs/>
+        </w:rPr>
+        <w:t>ExpressionNode</w:t>
+      </w:r>
+      <w:proofErr w:type="spellEnd"/>
+      <w:r>
+        <w:rPr>
+          <w:b/>
+          <w:bCs/>
+        </w:rPr>
+        <w:t>, SEMICOLON],</w:t>
+      </w:r>
+    </w:p>
+    <w:p>
+      <w:pPr>
+        <w:rPr>
+          <w:b/>
+          <w:bCs/>
+        </w:rPr>
+      </w:pPr>
+      <w:r>
+        <w:rPr>
+          <w:b/>
+          <w:bCs/>
+        </w:rPr>
+        <w:t xml:space="preserve">    ],</w:t>
+      </w:r>
+    </w:p>
+    <w:p>
+      <w:pPr>
+        <w:rPr>
+          <w:b/>
+          <w:bCs/>
+        </w:rPr>
+      </w:pPr>
+    </w:p>
+    <w:p>
+      <w:pPr>
+        <w:rPr>
+          <w:b/>
+          <w:bCs/>
+        </w:rPr>
+      </w:pPr>
+      <w:r>
+        <w:rPr>
+          <w:b/>
+          <w:bCs/>
+        </w:rPr>
+        <w:t xml:space="preserve">    </w:t>
+      </w:r>
+      <w:proofErr w:type="spellStart"/>
+      <w:r>
+        <w:rPr>
+          <w:b/>
+          <w:bCs/>
+        </w:rPr>
+        <w:t>ReturnStatementNode</w:t>
+      </w:r>
+      <w:proofErr w:type="spellEnd"/>
+      <w:r>
+        <w:rPr>
+          <w:b/>
+          <w:bCs/>
+        </w:rPr>
+        <w:t>: [</w:t>
+      </w:r>
+    </w:p>
+    <w:p>
+      <w:pPr>
+        <w:rPr>
+          <w:b/>
+          <w:bCs/>
+        </w:rPr>
+      </w:pPr>
+      <w:r>
+        <w:rPr>
+          <w:b/>
+          <w:bCs/>
+        </w:rPr>
+        <w:t xml:space="preserve">        [RETURN, </w:t>
+      </w:r>
+      <w:proofErr w:type="spellStart"/>
+      <w:r>
+        <w:rPr>
+          <w:b/>
+          <w:bCs/>
+        </w:rPr>
+        <w:t>ExpressionNode</w:t>
+      </w:r>
+      <w:proofErr w:type="spellEnd"/>
+      <w:r>
+        <w:rPr>
+          <w:b/>
+          <w:bCs/>
+        </w:rPr>
+        <w:t>, SEMICOLON],</w:t>
+      </w:r>
+    </w:p>
+    <w:p>
+      <w:pPr>
+        <w:rPr>
+          <w:b/>
+          <w:bCs/>
+        </w:rPr>
+      </w:pPr>
+      <w:r>
+        <w:rPr>
+          <w:b/>
+          <w:bCs/>
+        </w:rPr>
+        <w:t xml:space="preserve">    ],</w:t>
+      </w:r>
+    </w:p>
+    <w:p>
+      <w:pPr>
+        <w:rPr>
+          <w:b/>
+          <w:bCs/>
+        </w:rPr>
+      </w:pPr>
+    </w:p>
+    <w:p>
+      <w:pPr>
+        <w:rPr>
+          <w:b/>
+          <w:bCs/>
+        </w:rPr>
+      </w:pPr>
+      <w:r>
+        <w:rPr>
+          <w:b/>
+          <w:bCs/>
+        </w:rPr>
+        <w:t xml:space="preserve">    </w:t>
+      </w:r>
+      <w:proofErr w:type="spellStart"/>
+      <w:r>
+        <w:rPr>
+          <w:b/>
+          <w:bCs/>
+        </w:rPr>
+        <w:t>IfStatementNode</w:t>
+      </w:r>
+      <w:proofErr w:type="spellEnd"/>
+      <w:r>
+        <w:rPr>
+          <w:b/>
+          <w:bCs/>
+        </w:rPr>
+        <w:t>: [</w:t>
+      </w:r>
+    </w:p>
+    <w:p>
+      <w:pPr>
+        <w:rPr>
+          <w:b/>
+          <w:bCs/>
+        </w:rPr>
+      </w:pPr>
+      <w:r>
+        <w:rPr>
+          <w:b/>
+          <w:bCs/>
+        </w:rPr>
+        <w:t xml:space="preserve">        [IF, LPAREN, </w:t>
+      </w:r>
+      <w:proofErr w:type="spellStart"/>
+      <w:r>
+        <w:rPr>
+          <w:b/>
+          <w:bCs/>
+        </w:rPr>
+        <w:t>ExpressionNode</w:t>
+      </w:r>
+      <w:proofErr w:type="spellEnd"/>
+      <w:r>
+        <w:rPr>
+          <w:b/>
+          <w:bCs/>
+        </w:rPr>
+        <w:t xml:space="preserve">, RPAREN, LBRACE, </w:t>
+      </w:r>
+      <w:proofErr w:type="spellStart"/>
+      <w:r>
+        <w:rPr>
+          <w:b/>
+          <w:bCs/>
+        </w:rPr>
+        <w:t>StatementListNode</w:t>
+      </w:r>
+      <w:proofErr w:type="spellEnd"/>
+      <w:r>
+        <w:rPr>
+          <w:b/>
+          <w:bCs/>
+        </w:rPr>
+        <w:t xml:space="preserve">, RBRACE, </w:t>
+      </w:r>
+      <w:proofErr w:type="spellStart"/>
+      <w:r>
+        <w:rPr>
+          <w:b/>
+          <w:bCs/>
+        </w:rPr>
+        <w:t>ElseClauseNode</w:t>
+      </w:r>
+      <w:proofErr w:type="spellEnd"/>
+      <w:r>
+        <w:rPr>
+          <w:b/>
+          <w:bCs/>
+        </w:rPr>
+        <w:t>],</w:t>
+      </w:r>
+    </w:p>
+    <w:p>
+      <w:pPr>
+        <w:rPr>
+          <w:b/>
+          <w:bCs/>
+        </w:rPr>
+      </w:pPr>
+      <w:r>
+        <w:rPr>
+          <w:b/>
+          <w:bCs/>
+        </w:rPr>
+        <w:t xml:space="preserve">    ],</w:t>
+      </w:r>
+    </w:p>
+    <w:p>
+      <w:pPr>
+        <w:rPr>
+          <w:b/>
+          <w:bCs/>
+        </w:rPr>
+      </w:pPr>
+    </w:p>
+    <w:p>
+      <w:pPr>
+        <w:rPr>
+          <w:b/>
+          <w:bCs/>
+        </w:rPr>
+      </w:pPr>
+      <w:r>
+        <w:rPr>
+          <w:b/>
+          <w:bCs/>
+        </w:rPr>
+        <w:t xml:space="preserve">    </w:t>
+      </w:r>
+      <w:proofErr w:type="spellStart"/>
+      <w:r>
+        <w:rPr>
+          <w:b/>
+          <w:bCs/>
+        </w:rPr>
+        <w:t>ElseClauseNode</w:t>
+      </w:r>
+      <w:proofErr w:type="spellEnd"/>
+      <w:r>
+        <w:rPr>
+          <w:b/>
+          <w:bCs/>
+        </w:rPr>
+        <w:t>: [</w:t>
+      </w:r>
+    </w:p>
+    <w:p>
+      <w:pPr>
+        <w:rPr>
+          <w:b/>
+          <w:bCs/>
+        </w:rPr>
+      </w:pPr>
+      <w:r>
+        <w:rPr>
+          <w:b/>
+          <w:bCs/>
+        </w:rPr>
+        <w:t xml:space="preserve">        [ELSE, LBRACE, </w:t>
+      </w:r>
+      <w:proofErr w:type="spellStart"/>
+      <w:r>
+        <w:rPr>
+          <w:b/>
+          <w:bCs/>
+        </w:rPr>
+        <w:t>StatementListNode</w:t>
+      </w:r>
+      <w:proofErr w:type="spellEnd"/>
+      <w:r>
+        <w:rPr>
+          <w:b/>
+          <w:bCs/>
+        </w:rPr>
+        <w:t>, RBRACE],</w:t>
+      </w:r>
+    </w:p>
+    <w:p>
+      <w:pPr>
+        <w:rPr>
+          <w:b/>
+          <w:bCs/>
+        </w:rPr>
+      </w:pPr>
+      <w:r>
+        <w:rPr>
+          <w:b/>
+          <w:bCs/>
+        </w:rPr>
+        <w:t xml:space="preserve">        [ELSE, </w:t>
+      </w:r>
+      <w:proofErr w:type="spellStart"/>
+      <w:r>
+        <w:rPr>
+          <w:b/>
+          <w:bCs/>
+        </w:rPr>
+        <w:t>IfStatementNode</w:t>
+      </w:r>
+      <w:proofErr w:type="spellEnd"/>
+      <w:r>
+        <w:rPr>
+          <w:b/>
+          <w:bCs/>
+        </w:rPr>
+        <w:t>],</w:t>
+      </w:r>
+    </w:p>
+    <w:p>
+      <w:pPr>
+        <w:rPr>
+          <w:b/>
+          <w:bCs/>
+        </w:rPr>
+      </w:pPr>
+      <w:r>
+        <w:rPr>
+          <w:b/>
+          <w:bCs/>
+        </w:rPr>
+        <w:t xml:space="preserve">        [</w:t>
       </w:r>
       <w:proofErr w:type="gramStart"/>
       <w:r>
@@ -221,800 +1383,1920 @@
           <w:b/>
           <w:bCs/>
         </w:rPr>
-        <w:t>&gt;</w:t>
-      </w:r>
-      <w:r>
-        <w:t xml:space="preserve"> ::=</w:t>
+        <w:t>],  #</w:t>
       </w:r>
       <w:proofErr w:type="gramEnd"/>
       <w:r>
-        <w:t xml:space="preserve"> </w:t>
-      </w:r>
-      <w:r>
-        <w:rPr>
-          <w:color w:val="156082" w:themeColor="accent1"/>
-        </w:rPr>
-        <w:t>&lt;</w:t>
-      </w:r>
-      <w:proofErr w:type="spellStart"/>
-      <w:r>
-        <w:rPr>
-          <w:color w:val="156082" w:themeColor="accent1"/>
-        </w:rPr>
-        <w:t>statement_list</w:t>
-      </w:r>
-      <w:proofErr w:type="spellEnd"/>
-      <w:r>
-        <w:rPr>
-          <w:color w:val="156082" w:themeColor="accent1"/>
-        </w:rPr>
-        <w:t>&gt;</w:t>
-      </w:r>
-    </w:p>
-    <w:p>
-      <w:r>
-        <w:rPr>
-          <w:b/>
-          <w:bCs/>
-          <w:color w:val="156082" w:themeColor="accent1"/>
-        </w:rPr>
-        <w:t>&lt;</w:t>
-      </w:r>
-      <w:proofErr w:type="spellStart"/>
-      <w:r>
-        <w:rPr>
-          <w:b/>
-          <w:bCs/>
-          <w:color w:val="156082" w:themeColor="accent1"/>
-        </w:rPr>
-        <w:t>statement_list</w:t>
-      </w:r>
-      <w:proofErr w:type="spellEnd"/>
+        <w:rPr>
+          <w:b/>
+          <w:bCs/>
+        </w:rPr>
+        <w:t xml:space="preserve"> This represents the absence of an else or else if clause.</w:t>
+      </w:r>
+    </w:p>
+    <w:p>
+      <w:pPr>
+        <w:rPr>
+          <w:b/>
+          <w:bCs/>
+        </w:rPr>
+      </w:pPr>
+      <w:r>
+        <w:rPr>
+          <w:b/>
+          <w:bCs/>
+        </w:rPr>
+        <w:t xml:space="preserve">    ],</w:t>
+      </w:r>
+    </w:p>
+    <w:p>
+      <w:pPr>
+        <w:rPr>
+          <w:b/>
+          <w:bCs/>
+        </w:rPr>
+      </w:pPr>
+    </w:p>
+    <w:p>
+      <w:pPr>
+        <w:rPr>
+          <w:b/>
+          <w:bCs/>
+        </w:rPr>
+      </w:pPr>
+      <w:r>
+        <w:rPr>
+          <w:b/>
+          <w:bCs/>
+        </w:rPr>
+        <w:t xml:space="preserve">    </w:t>
+      </w:r>
+      <w:proofErr w:type="spellStart"/>
+      <w:r>
+        <w:rPr>
+          <w:b/>
+          <w:bCs/>
+        </w:rPr>
+        <w:t>PrintStatementNode</w:t>
+      </w:r>
+      <w:proofErr w:type="spellEnd"/>
+      <w:r>
+        <w:rPr>
+          <w:b/>
+          <w:bCs/>
+        </w:rPr>
+        <w:t>: [</w:t>
+      </w:r>
+    </w:p>
+    <w:p>
+      <w:pPr>
+        <w:rPr>
+          <w:b/>
+          <w:bCs/>
+        </w:rPr>
+      </w:pPr>
+      <w:r>
+        <w:rPr>
+          <w:b/>
+          <w:bCs/>
+        </w:rPr>
+        <w:t xml:space="preserve">        [PRINT, </w:t>
+      </w:r>
+      <w:proofErr w:type="spellStart"/>
+      <w:r>
+        <w:rPr>
+          <w:b/>
+          <w:bCs/>
+        </w:rPr>
+        <w:t>ExpressionNode</w:t>
+      </w:r>
+      <w:proofErr w:type="spellEnd"/>
+      <w:r>
+        <w:rPr>
+          <w:b/>
+          <w:bCs/>
+        </w:rPr>
+        <w:t>, SEMICOLON],</w:t>
+      </w:r>
+    </w:p>
+    <w:p>
+      <w:pPr>
+        <w:rPr>
+          <w:b/>
+          <w:bCs/>
+        </w:rPr>
+      </w:pPr>
+      <w:r>
+        <w:rPr>
+          <w:b/>
+          <w:bCs/>
+        </w:rPr>
+        <w:t xml:space="preserve">    ],</w:t>
+      </w:r>
+    </w:p>
+    <w:p>
+      <w:pPr>
+        <w:rPr>
+          <w:b/>
+          <w:bCs/>
+        </w:rPr>
+      </w:pPr>
+    </w:p>
+    <w:p>
+      <w:pPr>
+        <w:rPr>
+          <w:b/>
+          <w:bCs/>
+        </w:rPr>
+      </w:pPr>
+      <w:r>
+        <w:rPr>
+          <w:b/>
+          <w:bCs/>
+        </w:rPr>
+        <w:t xml:space="preserve">    </w:t>
+      </w:r>
+      <w:proofErr w:type="spellStart"/>
+      <w:r>
+        <w:rPr>
+          <w:b/>
+          <w:bCs/>
+        </w:rPr>
+        <w:t>ClockStatementNode</w:t>
+      </w:r>
+      <w:proofErr w:type="spellEnd"/>
+      <w:r>
+        <w:rPr>
+          <w:b/>
+          <w:bCs/>
+        </w:rPr>
+        <w:t>: [</w:t>
+      </w:r>
+    </w:p>
+    <w:p>
+      <w:pPr>
+        <w:rPr>
+          <w:b/>
+          <w:bCs/>
+        </w:rPr>
+      </w:pPr>
+      <w:r>
+        <w:rPr>
+          <w:b/>
+          <w:bCs/>
+        </w:rPr>
+        <w:t xml:space="preserve">        [CLOCK, DOT, </w:t>
+      </w:r>
+      <w:proofErr w:type="spellStart"/>
+      <w:r>
+        <w:rPr>
+          <w:b/>
+          <w:bCs/>
+        </w:rPr>
+        <w:t>ClockFunctionNode</w:t>
+      </w:r>
+      <w:proofErr w:type="spellEnd"/>
+      <w:r>
+        <w:rPr>
+          <w:b/>
+          <w:bCs/>
+        </w:rPr>
+        <w:t>, LPAREN, RPAREN, SEMICOLON],</w:t>
+      </w:r>
+    </w:p>
+    <w:p>
+      <w:pPr>
+        <w:rPr>
+          <w:b/>
+          <w:bCs/>
+        </w:rPr>
+      </w:pPr>
+      <w:r>
+        <w:rPr>
+          <w:b/>
+          <w:bCs/>
+        </w:rPr>
+        <w:t xml:space="preserve">    ],</w:t>
+      </w:r>
+    </w:p>
+    <w:p>
+      <w:pPr>
+        <w:rPr>
+          <w:b/>
+          <w:bCs/>
+        </w:rPr>
+      </w:pPr>
+    </w:p>
+    <w:p>
+      <w:pPr>
+        <w:rPr>
+          <w:b/>
+          <w:bCs/>
+        </w:rPr>
+      </w:pPr>
+      <w:r>
+        <w:rPr>
+          <w:b/>
+          <w:bCs/>
+        </w:rPr>
+        <w:t xml:space="preserve">    </w:t>
+      </w:r>
+      <w:proofErr w:type="spellStart"/>
+      <w:r>
+        <w:rPr>
+          <w:b/>
+          <w:bCs/>
+        </w:rPr>
+        <w:t>ClockFunctionNode</w:t>
+      </w:r>
+      <w:proofErr w:type="spellEnd"/>
+      <w:r>
+        <w:rPr>
+          <w:b/>
+          <w:bCs/>
+        </w:rPr>
+        <w:t>: [</w:t>
+      </w:r>
+    </w:p>
+    <w:p>
+      <w:pPr>
+        <w:rPr>
+          <w:b/>
+          <w:bCs/>
+        </w:rPr>
+      </w:pPr>
+      <w:r>
+        <w:rPr>
+          <w:b/>
+          <w:bCs/>
+        </w:rPr>
+        <w:t xml:space="preserve">        [CLOCK],</w:t>
+      </w:r>
+    </w:p>
+    <w:p>
+      <w:pPr>
+        <w:rPr>
+          <w:b/>
+          <w:bCs/>
+        </w:rPr>
+      </w:pPr>
+      <w:r>
+        <w:rPr>
+          <w:b/>
+          <w:bCs/>
+        </w:rPr>
+        <w:t xml:space="preserve">        ["NOW"],</w:t>
+      </w:r>
+    </w:p>
+    <w:p>
+      <w:pPr>
+        <w:rPr>
+          <w:b/>
+          <w:bCs/>
+        </w:rPr>
+      </w:pPr>
+      <w:r>
+        <w:rPr>
+          <w:b/>
+          <w:bCs/>
+        </w:rPr>
+        <w:t xml:space="preserve">    ],</w:t>
+      </w:r>
+    </w:p>
+    <w:p>
+      <w:pPr>
+        <w:rPr>
+          <w:b/>
+          <w:bCs/>
+        </w:rPr>
+      </w:pPr>
+    </w:p>
+    <w:p>
+      <w:pPr>
+        <w:rPr>
+          <w:b/>
+          <w:bCs/>
+        </w:rPr>
+      </w:pPr>
+      <w:r>
+        <w:rPr>
+          <w:b/>
+          <w:bCs/>
+        </w:rPr>
+        <w:t xml:space="preserve">    </w:t>
+      </w:r>
+      <w:proofErr w:type="spellStart"/>
+      <w:r>
+        <w:rPr>
+          <w:b/>
+          <w:bCs/>
+        </w:rPr>
+        <w:t>ExpressionNode</w:t>
+      </w:r>
+      <w:proofErr w:type="spellEnd"/>
+      <w:r>
+        <w:rPr>
+          <w:b/>
+          <w:bCs/>
+        </w:rPr>
+        <w:t>: [</w:t>
+      </w:r>
+    </w:p>
+    <w:p>
+      <w:pPr>
+        <w:rPr>
+          <w:b/>
+          <w:bCs/>
+        </w:rPr>
+      </w:pPr>
+      <w:r>
+        <w:rPr>
+          <w:b/>
+          <w:bCs/>
+        </w:rPr>
+        <w:t xml:space="preserve">        [</w:t>
+      </w:r>
+      <w:proofErr w:type="spellStart"/>
+      <w:r>
+        <w:rPr>
+          <w:b/>
+          <w:bCs/>
+        </w:rPr>
+        <w:t>IntegerLiteralNode</w:t>
+      </w:r>
+      <w:proofErr w:type="spellEnd"/>
+      <w:r>
+        <w:rPr>
+          <w:b/>
+          <w:bCs/>
+        </w:rPr>
+        <w:t>],</w:t>
+      </w:r>
+    </w:p>
+    <w:p>
+      <w:pPr>
+        <w:rPr>
+          <w:b/>
+          <w:bCs/>
+        </w:rPr>
+      </w:pPr>
+      <w:r>
+        <w:rPr>
+          <w:b/>
+          <w:bCs/>
+        </w:rPr>
+        <w:t xml:space="preserve">        [</w:t>
+      </w:r>
+      <w:proofErr w:type="spellStart"/>
+      <w:r>
+        <w:rPr>
+          <w:b/>
+          <w:bCs/>
+        </w:rPr>
+        <w:t>FloatLiteralNode</w:t>
+      </w:r>
+      <w:proofErr w:type="spellEnd"/>
+      <w:r>
+        <w:rPr>
+          <w:b/>
+          <w:bCs/>
+        </w:rPr>
+        <w:t>],</w:t>
+      </w:r>
+    </w:p>
+    <w:p>
+      <w:pPr>
+        <w:rPr>
+          <w:b/>
+          <w:bCs/>
+        </w:rPr>
+      </w:pPr>
+      <w:r>
+        <w:rPr>
+          <w:b/>
+          <w:bCs/>
+        </w:rPr>
+        <w:t xml:space="preserve">        [</w:t>
+      </w:r>
+      <w:proofErr w:type="spellStart"/>
+      <w:r>
+        <w:rPr>
+          <w:b/>
+          <w:bCs/>
+        </w:rPr>
+        <w:t>StringLiteralNode</w:t>
+      </w:r>
+      <w:proofErr w:type="spellEnd"/>
+      <w:r>
+        <w:rPr>
+          <w:b/>
+          <w:bCs/>
+        </w:rPr>
+        <w:t>],</w:t>
+      </w:r>
+    </w:p>
+    <w:p>
+      <w:pPr>
+        <w:rPr>
+          <w:b/>
+          <w:bCs/>
+        </w:rPr>
+      </w:pPr>
+      <w:r>
+        <w:rPr>
+          <w:b/>
+          <w:bCs/>
+        </w:rPr>
+        <w:t xml:space="preserve">        [</w:t>
+      </w:r>
+      <w:proofErr w:type="spellStart"/>
+      <w:r>
+        <w:rPr>
+          <w:b/>
+          <w:bCs/>
+        </w:rPr>
+        <w:t>BooleanLiteralNode</w:t>
+      </w:r>
+      <w:proofErr w:type="spellEnd"/>
+      <w:r>
+        <w:rPr>
+          <w:b/>
+          <w:bCs/>
+        </w:rPr>
+        <w:t>],</w:t>
+      </w:r>
+    </w:p>
+    <w:p>
+      <w:pPr>
+        <w:rPr>
+          <w:b/>
+          <w:bCs/>
+        </w:rPr>
+      </w:pPr>
+      <w:r>
+        <w:rPr>
+          <w:b/>
+          <w:bCs/>
+        </w:rPr>
+        <w:t xml:space="preserve">        [</w:t>
+      </w:r>
+      <w:proofErr w:type="spellStart"/>
+      <w:r>
+        <w:rPr>
+          <w:b/>
+          <w:bCs/>
+        </w:rPr>
+        <w:t>IdentifierNode</w:t>
+      </w:r>
+      <w:proofErr w:type="spellEnd"/>
+      <w:r>
+        <w:rPr>
+          <w:b/>
+          <w:bCs/>
+        </w:rPr>
+        <w:t>],</w:t>
+      </w:r>
+    </w:p>
+    <w:p>
+      <w:pPr>
+        <w:rPr>
+          <w:b/>
+          <w:bCs/>
+        </w:rPr>
+      </w:pPr>
+      <w:r>
+        <w:rPr>
+          <w:b/>
+          <w:bCs/>
+        </w:rPr>
+        <w:lastRenderedPageBreak/>
+        <w:t xml:space="preserve">        [</w:t>
+      </w:r>
+      <w:proofErr w:type="spellStart"/>
+      <w:r>
+        <w:rPr>
+          <w:b/>
+          <w:bCs/>
+        </w:rPr>
+        <w:t>FunctionLiteralNode</w:t>
+      </w:r>
+      <w:proofErr w:type="spellEnd"/>
+      <w:r>
+        <w:rPr>
+          <w:b/>
+          <w:bCs/>
+        </w:rPr>
+        <w:t>],</w:t>
+      </w:r>
+    </w:p>
+    <w:p>
+      <w:pPr>
+        <w:rPr>
+          <w:b/>
+          <w:bCs/>
+        </w:rPr>
+      </w:pPr>
+      <w:r>
+        <w:rPr>
+          <w:b/>
+          <w:bCs/>
+        </w:rPr>
+        <w:t xml:space="preserve">        [</w:t>
+      </w:r>
+      <w:proofErr w:type="spellStart"/>
+      <w:r>
+        <w:rPr>
+          <w:b/>
+          <w:bCs/>
+        </w:rPr>
+        <w:t>CallExpressionNode</w:t>
+      </w:r>
+      <w:proofErr w:type="spellEnd"/>
+      <w:r>
+        <w:rPr>
+          <w:b/>
+          <w:bCs/>
+        </w:rPr>
+        <w:t>],</w:t>
+      </w:r>
+    </w:p>
+    <w:p>
+      <w:pPr>
+        <w:rPr>
+          <w:b/>
+          <w:bCs/>
+        </w:rPr>
+      </w:pPr>
+      <w:r>
+        <w:rPr>
+          <w:b/>
+          <w:bCs/>
+        </w:rPr>
+        <w:t xml:space="preserve">        [</w:t>
+      </w:r>
+      <w:proofErr w:type="spellStart"/>
+      <w:r>
+        <w:rPr>
+          <w:b/>
+          <w:bCs/>
+        </w:rPr>
+        <w:t>PrefixExpressionNode</w:t>
+      </w:r>
+      <w:proofErr w:type="spellEnd"/>
+      <w:r>
+        <w:rPr>
+          <w:b/>
+          <w:bCs/>
+        </w:rPr>
+        <w:t>],</w:t>
+      </w:r>
+    </w:p>
+    <w:p>
+      <w:pPr>
+        <w:rPr>
+          <w:b/>
+          <w:bCs/>
+        </w:rPr>
+      </w:pPr>
+      <w:r>
+        <w:rPr>
+          <w:b/>
+          <w:bCs/>
+        </w:rPr>
+        <w:t xml:space="preserve">        [</w:t>
+      </w:r>
+      <w:proofErr w:type="spellStart"/>
+      <w:r>
+        <w:rPr>
+          <w:b/>
+          <w:bCs/>
+        </w:rPr>
+        <w:t>InfixExpressionNode</w:t>
+      </w:r>
+      <w:proofErr w:type="spellEnd"/>
+      <w:r>
+        <w:rPr>
+          <w:b/>
+          <w:bCs/>
+        </w:rPr>
+        <w:t>],</w:t>
+      </w:r>
+    </w:p>
+    <w:p>
+      <w:pPr>
+        <w:rPr>
+          <w:b/>
+          <w:bCs/>
+        </w:rPr>
+      </w:pPr>
+      <w:r>
+        <w:rPr>
+          <w:b/>
+          <w:bCs/>
+        </w:rPr>
+        <w:t xml:space="preserve">        [</w:t>
+      </w:r>
+      <w:proofErr w:type="spellStart"/>
+      <w:r>
+        <w:rPr>
+          <w:b/>
+          <w:bCs/>
+        </w:rPr>
+        <w:t>GroupedExpressionNode</w:t>
+      </w:r>
+      <w:proofErr w:type="spellEnd"/>
+      <w:r>
+        <w:rPr>
+          <w:b/>
+          <w:bCs/>
+        </w:rPr>
+        <w:t>],</w:t>
+      </w:r>
+    </w:p>
+    <w:p>
+      <w:pPr>
+        <w:rPr>
+          <w:b/>
+          <w:bCs/>
+        </w:rPr>
+      </w:pPr>
+      <w:r>
+        <w:rPr>
+          <w:b/>
+          <w:bCs/>
+        </w:rPr>
+        <w:t xml:space="preserve">    ],</w:t>
+      </w:r>
+    </w:p>
+    <w:p>
+      <w:pPr>
+        <w:rPr>
+          <w:b/>
+          <w:bCs/>
+        </w:rPr>
+      </w:pPr>
+    </w:p>
+    <w:p>
+      <w:pPr>
+        <w:rPr>
+          <w:b/>
+          <w:bCs/>
+        </w:rPr>
+      </w:pPr>
+      <w:r>
+        <w:rPr>
+          <w:b/>
+          <w:bCs/>
+        </w:rPr>
+        <w:t xml:space="preserve">    </w:t>
+      </w:r>
+      <w:proofErr w:type="spellStart"/>
+      <w:r>
+        <w:rPr>
+          <w:b/>
+          <w:bCs/>
+        </w:rPr>
+        <w:t>FunctionLiteralNode</w:t>
+      </w:r>
+      <w:proofErr w:type="spellEnd"/>
+      <w:r>
+        <w:rPr>
+          <w:b/>
+          <w:bCs/>
+        </w:rPr>
+        <w:t>: [</w:t>
+      </w:r>
+    </w:p>
+    <w:p>
+      <w:pPr>
+        <w:rPr>
+          <w:b/>
+          <w:bCs/>
+        </w:rPr>
+      </w:pPr>
+      <w:r>
+        <w:rPr>
+          <w:b/>
+          <w:bCs/>
+        </w:rPr>
+        <w:t xml:space="preserve">        [FUNCTION, LPAREN, </w:t>
+      </w:r>
+      <w:proofErr w:type="spellStart"/>
+      <w:r>
+        <w:rPr>
+          <w:b/>
+          <w:bCs/>
+        </w:rPr>
+        <w:t>ParametersNode</w:t>
+      </w:r>
+      <w:proofErr w:type="spellEnd"/>
+      <w:r>
+        <w:rPr>
+          <w:b/>
+          <w:bCs/>
+        </w:rPr>
+        <w:t xml:space="preserve">, RPAREN, LBRACE, </w:t>
+      </w:r>
+      <w:proofErr w:type="spellStart"/>
+      <w:r>
+        <w:rPr>
+          <w:b/>
+          <w:bCs/>
+        </w:rPr>
+        <w:t>StatementListNode</w:t>
+      </w:r>
+      <w:proofErr w:type="spellEnd"/>
+      <w:r>
+        <w:rPr>
+          <w:b/>
+          <w:bCs/>
+        </w:rPr>
+        <w:t xml:space="preserve">, </w:t>
+      </w:r>
+      <w:proofErr w:type="spellStart"/>
+      <w:r>
+        <w:rPr>
+          <w:b/>
+          <w:bCs/>
+        </w:rPr>
+        <w:t>ReturnStatementNode</w:t>
+      </w:r>
+      <w:proofErr w:type="spellEnd"/>
+      <w:r>
+        <w:rPr>
+          <w:b/>
+          <w:bCs/>
+        </w:rPr>
+        <w:t>, RBRACE],</w:t>
+      </w:r>
+    </w:p>
+    <w:p>
+      <w:pPr>
+        <w:rPr>
+          <w:b/>
+          <w:bCs/>
+        </w:rPr>
+      </w:pPr>
+      <w:r>
+        <w:rPr>
+          <w:b/>
+          <w:bCs/>
+        </w:rPr>
+        <w:t xml:space="preserve">    ],</w:t>
+      </w:r>
+    </w:p>
+    <w:p>
+      <w:pPr>
+        <w:rPr>
+          <w:b/>
+          <w:bCs/>
+        </w:rPr>
+      </w:pPr>
+    </w:p>
+    <w:p>
+      <w:pPr>
+        <w:rPr>
+          <w:b/>
+          <w:bCs/>
+        </w:rPr>
+      </w:pPr>
+      <w:r>
+        <w:rPr>
+          <w:b/>
+          <w:bCs/>
+        </w:rPr>
+        <w:t xml:space="preserve">    </w:t>
+      </w:r>
+      <w:proofErr w:type="spellStart"/>
+      <w:r>
+        <w:rPr>
+          <w:b/>
+          <w:bCs/>
+        </w:rPr>
+        <w:t>CallExpressionNode</w:t>
+      </w:r>
+      <w:proofErr w:type="spellEnd"/>
+      <w:r>
+        <w:rPr>
+          <w:b/>
+          <w:bCs/>
+        </w:rPr>
+        <w:t>: [</w:t>
+      </w:r>
+    </w:p>
+    <w:p>
+      <w:pPr>
+        <w:rPr>
+          <w:b/>
+          <w:bCs/>
+        </w:rPr>
+      </w:pPr>
+      <w:r>
+        <w:rPr>
+          <w:b/>
+          <w:bCs/>
+        </w:rPr>
+        <w:t xml:space="preserve">        [</w:t>
+      </w:r>
+      <w:proofErr w:type="spellStart"/>
+      <w:r>
+        <w:rPr>
+          <w:b/>
+          <w:bCs/>
+        </w:rPr>
+        <w:t>IdentifierNode</w:t>
+      </w:r>
+      <w:proofErr w:type="spellEnd"/>
+      <w:r>
+        <w:rPr>
+          <w:b/>
+          <w:bCs/>
+        </w:rPr>
+        <w:t xml:space="preserve">, LPAREN, </w:t>
+      </w:r>
+      <w:proofErr w:type="spellStart"/>
+      <w:r>
+        <w:rPr>
+          <w:b/>
+          <w:bCs/>
+        </w:rPr>
+        <w:t>ExpressionNode</w:t>
+      </w:r>
+      <w:proofErr w:type="spellEnd"/>
+      <w:r>
+        <w:rPr>
+          <w:b/>
+          <w:bCs/>
+        </w:rPr>
+        <w:t>, RPAREN],</w:t>
+      </w:r>
+    </w:p>
+    <w:p>
+      <w:pPr>
+        <w:rPr>
+          <w:b/>
+          <w:bCs/>
+        </w:rPr>
+      </w:pPr>
+      <w:r>
+        <w:rPr>
+          <w:b/>
+          <w:bCs/>
+        </w:rPr>
+        <w:t xml:space="preserve">    ],</w:t>
+      </w:r>
+    </w:p>
+    <w:p>
+      <w:pPr>
+        <w:rPr>
+          <w:b/>
+          <w:bCs/>
+        </w:rPr>
+      </w:pPr>
+    </w:p>
+    <w:p>
+      <w:pPr>
+        <w:rPr>
+          <w:b/>
+          <w:bCs/>
+        </w:rPr>
+      </w:pPr>
+      <w:r>
+        <w:rPr>
+          <w:b/>
+          <w:bCs/>
+        </w:rPr>
+        <w:t xml:space="preserve">    </w:t>
+      </w:r>
+      <w:proofErr w:type="spellStart"/>
+      <w:r>
+        <w:rPr>
+          <w:b/>
+          <w:bCs/>
+        </w:rPr>
+        <w:t>ExpressionList</w:t>
+      </w:r>
+      <w:proofErr w:type="spellEnd"/>
+      <w:r>
+        <w:rPr>
+          <w:b/>
+          <w:bCs/>
+        </w:rPr>
+        <w:t>: [</w:t>
+      </w:r>
+    </w:p>
+    <w:p>
+      <w:pPr>
+        <w:rPr>
+          <w:b/>
+          <w:bCs/>
+        </w:rPr>
+      </w:pPr>
+      <w:r>
+        <w:rPr>
+          <w:b/>
+          <w:bCs/>
+        </w:rPr>
+        <w:t xml:space="preserve">        [</w:t>
+      </w:r>
+      <w:proofErr w:type="spellStart"/>
+      <w:r>
+        <w:rPr>
+          <w:b/>
+          <w:bCs/>
+        </w:rPr>
+        <w:t>ExpressionNode</w:t>
+      </w:r>
+      <w:proofErr w:type="spellEnd"/>
+      <w:r>
+        <w:rPr>
+          <w:b/>
+          <w:bCs/>
+        </w:rPr>
+        <w:t xml:space="preserve">, </w:t>
+      </w:r>
+      <w:proofErr w:type="spellStart"/>
+      <w:r>
+        <w:rPr>
+          <w:b/>
+          <w:bCs/>
+        </w:rPr>
+        <w:t>ExpressionList</w:t>
+      </w:r>
+      <w:proofErr w:type="spellEnd"/>
+      <w:r>
+        <w:rPr>
+          <w:b/>
+          <w:bCs/>
+        </w:rPr>
+        <w:t>],</w:t>
+      </w:r>
+    </w:p>
+    <w:p>
+      <w:pPr>
+        <w:rPr>
+          <w:b/>
+          <w:bCs/>
+        </w:rPr>
+      </w:pPr>
+      <w:r>
+        <w:rPr>
+          <w:b/>
+          <w:bCs/>
+        </w:rPr>
+        <w:t xml:space="preserve">        [</w:t>
+      </w:r>
+      <w:proofErr w:type="spellStart"/>
+      <w:r>
+        <w:rPr>
+          <w:b/>
+          <w:bCs/>
+        </w:rPr>
+        <w:t>ExpressionNode</w:t>
+      </w:r>
+      <w:proofErr w:type="spellEnd"/>
+      <w:r>
+        <w:rPr>
+          <w:b/>
+          <w:bCs/>
+        </w:rPr>
+        <w:t>],</w:t>
+      </w:r>
+    </w:p>
+    <w:p>
+      <w:pPr>
+        <w:rPr>
+          <w:b/>
+          <w:bCs/>
+        </w:rPr>
+      </w:pPr>
+      <w:r>
+        <w:rPr>
+          <w:b/>
+          <w:bCs/>
+        </w:rPr>
+        <w:t xml:space="preserve">        [],</w:t>
+      </w:r>
+    </w:p>
+    <w:p>
+      <w:pPr>
+        <w:rPr>
+          <w:b/>
+          <w:bCs/>
+        </w:rPr>
+      </w:pPr>
+      <w:r>
+        <w:rPr>
+          <w:b/>
+          <w:bCs/>
+        </w:rPr>
+        <w:t xml:space="preserve">    ],</w:t>
+      </w:r>
+    </w:p>
+    <w:p>
+      <w:pPr>
+        <w:rPr>
+          <w:b/>
+          <w:bCs/>
+        </w:rPr>
+      </w:pPr>
+    </w:p>
+    <w:p>
+      <w:pPr>
+        <w:rPr>
+          <w:b/>
+          <w:bCs/>
+        </w:rPr>
+      </w:pPr>
+      <w:r>
+        <w:rPr>
+          <w:b/>
+          <w:bCs/>
+        </w:rPr>
+        <w:t xml:space="preserve">    </w:t>
+      </w:r>
+      <w:proofErr w:type="spellStart"/>
+      <w:r>
+        <w:rPr>
+          <w:b/>
+          <w:bCs/>
+        </w:rPr>
+        <w:t>ParametersNode</w:t>
+      </w:r>
+      <w:proofErr w:type="spellEnd"/>
+      <w:r>
+        <w:rPr>
+          <w:b/>
+          <w:bCs/>
+        </w:rPr>
+        <w:t>: [</w:t>
+      </w:r>
+    </w:p>
+    <w:p>
+      <w:pPr>
+        <w:rPr>
+          <w:b/>
+          <w:bCs/>
+        </w:rPr>
+      </w:pPr>
+      <w:r>
+        <w:rPr>
+          <w:b/>
+          <w:bCs/>
+        </w:rPr>
+        <w:t xml:space="preserve">        [</w:t>
+      </w:r>
+      <w:proofErr w:type="spellStart"/>
+      <w:r>
+        <w:rPr>
+          <w:b/>
+          <w:bCs/>
+        </w:rPr>
+        <w:t>IdentifierNode</w:t>
+      </w:r>
+      <w:proofErr w:type="spellEnd"/>
+      <w:r>
+        <w:rPr>
+          <w:b/>
+          <w:bCs/>
+        </w:rPr>
+        <w:t xml:space="preserve">, </w:t>
+      </w:r>
+      <w:proofErr w:type="spellStart"/>
+      <w:r>
+        <w:rPr>
+          <w:b/>
+          <w:bCs/>
+        </w:rPr>
+        <w:t>ParametersNode</w:t>
+      </w:r>
+      <w:proofErr w:type="spellEnd"/>
+      <w:r>
+        <w:rPr>
+          <w:b/>
+          <w:bCs/>
+        </w:rPr>
+        <w:t>],</w:t>
+      </w:r>
+    </w:p>
+    <w:p>
+      <w:pPr>
+        <w:rPr>
+          <w:b/>
+          <w:bCs/>
+        </w:rPr>
+      </w:pPr>
+      <w:r>
+        <w:rPr>
+          <w:b/>
+          <w:bCs/>
+        </w:rPr>
+        <w:t xml:space="preserve">        [</w:t>
+      </w:r>
+      <w:proofErr w:type="spellStart"/>
+      <w:r>
+        <w:rPr>
+          <w:b/>
+          <w:bCs/>
+        </w:rPr>
+        <w:t>IdentifierNode</w:t>
+      </w:r>
+      <w:proofErr w:type="spellEnd"/>
+      <w:r>
+        <w:rPr>
+          <w:b/>
+          <w:bCs/>
+        </w:rPr>
+        <w:t>]</w:t>
+      </w:r>
+    </w:p>
+    <w:p>
+      <w:pPr>
+        <w:rPr>
+          <w:b/>
+          <w:bCs/>
+        </w:rPr>
+      </w:pPr>
+      <w:r>
+        <w:rPr>
+          <w:b/>
+          <w:bCs/>
+        </w:rPr>
+        <w:t xml:space="preserve">    ],</w:t>
+      </w:r>
+    </w:p>
+    <w:p>
+      <w:pPr>
+        <w:rPr>
+          <w:b/>
+          <w:bCs/>
+        </w:rPr>
+      </w:pPr>
+    </w:p>
+    <w:p>
+      <w:pPr>
+        <w:rPr>
+          <w:b/>
+          <w:bCs/>
+        </w:rPr>
+      </w:pPr>
+      <w:r>
+        <w:rPr>
+          <w:b/>
+          <w:bCs/>
+        </w:rPr>
+        <w:t xml:space="preserve">    </w:t>
+      </w:r>
+      <w:proofErr w:type="spellStart"/>
+      <w:r>
+        <w:rPr>
+          <w:b/>
+          <w:bCs/>
+        </w:rPr>
+        <w:t>PrefixExpressionNode</w:t>
+      </w:r>
+      <w:proofErr w:type="spellEnd"/>
+      <w:r>
+        <w:rPr>
+          <w:b/>
+          <w:bCs/>
+        </w:rPr>
+        <w:t>: [</w:t>
+      </w:r>
+    </w:p>
+    <w:p>
+      <w:pPr>
+        <w:rPr>
+          <w:b/>
+          <w:bCs/>
+        </w:rPr>
+      </w:pPr>
+      <w:r>
+        <w:rPr>
+          <w:b/>
+          <w:bCs/>
+        </w:rPr>
+        <w:t xml:space="preserve">        [</w:t>
+      </w:r>
+      <w:proofErr w:type="spellStart"/>
+      <w:r>
+        <w:rPr>
+          <w:b/>
+          <w:bCs/>
+        </w:rPr>
+        <w:t>PrefixOperatorNode</w:t>
+      </w:r>
+      <w:proofErr w:type="spellEnd"/>
+      <w:r>
+        <w:rPr>
+          <w:b/>
+          <w:bCs/>
+        </w:rPr>
+        <w:t xml:space="preserve">, </w:t>
+      </w:r>
+      <w:proofErr w:type="spellStart"/>
+      <w:r>
+        <w:rPr>
+          <w:b/>
+          <w:bCs/>
+        </w:rPr>
+        <w:t>ExpressionNode</w:t>
+      </w:r>
+      <w:proofErr w:type="spellEnd"/>
+      <w:r>
+        <w:rPr>
+          <w:b/>
+          <w:bCs/>
+        </w:rPr>
+        <w:t>],</w:t>
+      </w:r>
+    </w:p>
+    <w:p>
+      <w:pPr>
+        <w:rPr>
+          <w:b/>
+          <w:bCs/>
+        </w:rPr>
+      </w:pPr>
+      <w:r>
+        <w:rPr>
+          <w:b/>
+          <w:bCs/>
+        </w:rPr>
+        <w:t xml:space="preserve">    ],</w:t>
+      </w:r>
+    </w:p>
+    <w:p>
+      <w:pPr>
+        <w:rPr>
+          <w:b/>
+          <w:bCs/>
+        </w:rPr>
+      </w:pPr>
+    </w:p>
+    <w:p>
+      <w:pPr>
+        <w:rPr>
+          <w:b/>
+          <w:bCs/>
+        </w:rPr>
+      </w:pPr>
+      <w:r>
+        <w:rPr>
+          <w:b/>
+          <w:bCs/>
+        </w:rPr>
+        <w:lastRenderedPageBreak/>
+        <w:t xml:space="preserve">    </w:t>
+      </w:r>
+      <w:proofErr w:type="spellStart"/>
+      <w:r>
+        <w:rPr>
+          <w:b/>
+          <w:bCs/>
+        </w:rPr>
+        <w:t>InfixExpressionNode</w:t>
+      </w:r>
+      <w:proofErr w:type="spellEnd"/>
+      <w:r>
+        <w:rPr>
+          <w:b/>
+          <w:bCs/>
+        </w:rPr>
+        <w:t>: [</w:t>
+      </w:r>
+    </w:p>
+    <w:p>
+      <w:pPr>
+        <w:rPr>
+          <w:b/>
+          <w:bCs/>
+        </w:rPr>
+      </w:pPr>
+      <w:r>
+        <w:rPr>
+          <w:b/>
+          <w:bCs/>
+        </w:rPr>
+        <w:t xml:space="preserve">        [</w:t>
+      </w:r>
+      <w:proofErr w:type="spellStart"/>
+      <w:r>
+        <w:rPr>
+          <w:b/>
+          <w:bCs/>
+        </w:rPr>
+        <w:t>ExpressionNode</w:t>
+      </w:r>
+      <w:proofErr w:type="spellEnd"/>
+      <w:r>
+        <w:rPr>
+          <w:b/>
+          <w:bCs/>
+        </w:rPr>
+        <w:t xml:space="preserve">, </w:t>
+      </w:r>
+      <w:proofErr w:type="spellStart"/>
+      <w:r>
+        <w:rPr>
+          <w:b/>
+          <w:bCs/>
+        </w:rPr>
+        <w:t>InfixOperatorNode</w:t>
+      </w:r>
+      <w:proofErr w:type="spellEnd"/>
+      <w:r>
+        <w:rPr>
+          <w:b/>
+          <w:bCs/>
+        </w:rPr>
+        <w:t xml:space="preserve">, </w:t>
+      </w:r>
+      <w:proofErr w:type="spellStart"/>
+      <w:r>
+        <w:rPr>
+          <w:b/>
+          <w:bCs/>
+        </w:rPr>
+        <w:t>ExpressionNode</w:t>
+      </w:r>
+      <w:proofErr w:type="spellEnd"/>
+      <w:r>
+        <w:rPr>
+          <w:b/>
+          <w:bCs/>
+        </w:rPr>
+        <w:t>],</w:t>
+      </w:r>
+    </w:p>
+    <w:p>
+      <w:pPr>
+        <w:rPr>
+          <w:b/>
+          <w:bCs/>
+        </w:rPr>
+      </w:pPr>
+      <w:r>
+        <w:rPr>
+          <w:b/>
+          <w:bCs/>
+        </w:rPr>
+        <w:t xml:space="preserve">    ],</w:t>
+      </w:r>
+    </w:p>
+    <w:p>
+      <w:pPr>
+        <w:rPr>
+          <w:b/>
+          <w:bCs/>
+        </w:rPr>
+      </w:pPr>
+    </w:p>
+    <w:p>
+      <w:pPr>
+        <w:rPr>
+          <w:b/>
+          <w:bCs/>
+        </w:rPr>
+      </w:pPr>
+      <w:r>
+        <w:rPr>
+          <w:b/>
+          <w:bCs/>
+        </w:rPr>
+        <w:t xml:space="preserve">    </w:t>
+      </w:r>
+      <w:proofErr w:type="spellStart"/>
+      <w:r>
+        <w:rPr>
+          <w:b/>
+          <w:bCs/>
+        </w:rPr>
+        <w:t>GroupedExpressionNode</w:t>
+      </w:r>
+      <w:proofErr w:type="spellEnd"/>
+      <w:r>
+        <w:rPr>
+          <w:b/>
+          <w:bCs/>
+        </w:rPr>
+        <w:t>: [</w:t>
+      </w:r>
+    </w:p>
+    <w:p>
+      <w:pPr>
+        <w:rPr>
+          <w:b/>
+          <w:bCs/>
+        </w:rPr>
+      </w:pPr>
+      <w:r>
+        <w:rPr>
+          <w:b/>
+          <w:bCs/>
+        </w:rPr>
+        <w:t xml:space="preserve">        [LPAREN, </w:t>
+      </w:r>
+      <w:proofErr w:type="spellStart"/>
+      <w:r>
+        <w:rPr>
+          <w:b/>
+          <w:bCs/>
+        </w:rPr>
+        <w:t>ExpressionNode</w:t>
+      </w:r>
+      <w:proofErr w:type="spellEnd"/>
+      <w:r>
+        <w:rPr>
+          <w:b/>
+          <w:bCs/>
+        </w:rPr>
+        <w:t>, RPAREN],</w:t>
+      </w:r>
+    </w:p>
+    <w:p>
+      <w:pPr>
+        <w:rPr>
+          <w:b/>
+          <w:bCs/>
+        </w:rPr>
+      </w:pPr>
+      <w:r>
+        <w:rPr>
+          <w:b/>
+          <w:bCs/>
+        </w:rPr>
+        <w:t xml:space="preserve">    ],</w:t>
+      </w:r>
+    </w:p>
+    <w:p>
+      <w:pPr>
+        <w:rPr>
+          <w:b/>
+          <w:bCs/>
+        </w:rPr>
+      </w:pPr>
+    </w:p>
+    <w:p>
+      <w:pPr>
+        <w:rPr>
+          <w:b/>
+          <w:bCs/>
+        </w:rPr>
+      </w:pPr>
+      <w:r>
+        <w:rPr>
+          <w:b/>
+          <w:bCs/>
+        </w:rPr>
+        <w:t xml:space="preserve">    </w:t>
+      </w:r>
+      <w:proofErr w:type="spellStart"/>
+      <w:r>
+        <w:rPr>
+          <w:b/>
+          <w:bCs/>
+        </w:rPr>
+        <w:t>PrefixOperatorNode</w:t>
+      </w:r>
+      <w:proofErr w:type="spellEnd"/>
+      <w:r>
+        <w:rPr>
+          <w:b/>
+          <w:bCs/>
+        </w:rPr>
+        <w:t>: [</w:t>
+      </w:r>
+    </w:p>
+    <w:p>
+      <w:pPr>
+        <w:rPr>
+          <w:b/>
+          <w:bCs/>
+        </w:rPr>
+      </w:pPr>
+      <w:r>
+        <w:rPr>
+          <w:b/>
+          <w:bCs/>
+        </w:rPr>
+        <w:t xml:space="preserve">        [BANG],</w:t>
+      </w:r>
+    </w:p>
+    <w:p>
+      <w:pPr>
+        <w:rPr>
+          <w:b/>
+          <w:bCs/>
+        </w:rPr>
+      </w:pPr>
+      <w:r>
+        <w:rPr>
+          <w:b/>
+          <w:bCs/>
+        </w:rPr>
+        <w:t xml:space="preserve">        [MINUS],</w:t>
+      </w:r>
+    </w:p>
+    <w:p>
+      <w:pPr>
+        <w:rPr>
+          <w:b/>
+          <w:bCs/>
+        </w:rPr>
+      </w:pPr>
+      <w:r>
+        <w:rPr>
+          <w:b/>
+          <w:bCs/>
+        </w:rPr>
+        <w:t xml:space="preserve">    ],</w:t>
+      </w:r>
+    </w:p>
+    <w:p>
+      <w:pPr>
+        <w:rPr>
+          <w:b/>
+          <w:bCs/>
+        </w:rPr>
+      </w:pPr>
+    </w:p>
+    <w:p>
+      <w:pPr>
+        <w:rPr>
+          <w:b/>
+          <w:bCs/>
+        </w:rPr>
+      </w:pPr>
+      <w:r>
+        <w:rPr>
+          <w:b/>
+          <w:bCs/>
+        </w:rPr>
+        <w:t xml:space="preserve">    </w:t>
+      </w:r>
+      <w:proofErr w:type="spellStart"/>
+      <w:r>
+        <w:rPr>
+          <w:b/>
+          <w:bCs/>
+        </w:rPr>
+        <w:t>InfixOperatorNode</w:t>
+      </w:r>
+      <w:proofErr w:type="spellEnd"/>
+      <w:r>
+        <w:rPr>
+          <w:b/>
+          <w:bCs/>
+        </w:rPr>
+        <w:t>: [</w:t>
+      </w:r>
+    </w:p>
+    <w:p>
+      <w:pPr>
+        <w:rPr>
+          <w:b/>
+          <w:bCs/>
+        </w:rPr>
+      </w:pPr>
+      <w:r>
+        <w:rPr>
+          <w:b/>
+          <w:bCs/>
+        </w:rPr>
+        <w:t xml:space="preserve">        [PLUS],</w:t>
+      </w:r>
+    </w:p>
+    <w:p>
+      <w:pPr>
+        <w:rPr>
+          <w:b/>
+          <w:bCs/>
+        </w:rPr>
+      </w:pPr>
+      <w:r>
+        <w:rPr>
+          <w:b/>
+          <w:bCs/>
+        </w:rPr>
+        <w:t xml:space="preserve">        [MINUS],</w:t>
+      </w:r>
+    </w:p>
+    <w:p>
+      <w:pPr>
+        <w:rPr>
+          <w:b/>
+          <w:bCs/>
+        </w:rPr>
+      </w:pPr>
+      <w:r>
+        <w:rPr>
+          <w:b/>
+          <w:bCs/>
+        </w:rPr>
+        <w:t xml:space="preserve">        [ASTERISK]</w:t>
+      </w:r>
+    </w:p>
+    <w:p>
+      <w:pPr>
+        <w:rPr>
+          <w:b/>
+          <w:bCs/>
+        </w:rPr>
+      </w:pPr>
+      <w:r>
+        <w:rPr>
+          <w:b/>
+          <w:bCs/>
+        </w:rPr>
+        <w:t xml:space="preserve">        [SLASH],</w:t>
+      </w:r>
+    </w:p>
+    <w:p>
+      <w:pPr>
+        <w:rPr>
+          <w:b/>
+          <w:bCs/>
+        </w:rPr>
+      </w:pPr>
+      <w:r>
+        <w:rPr>
+          <w:b/>
+          <w:bCs/>
+        </w:rPr>
+        <w:t xml:space="preserve">        [LT_EQ],</w:t>
+      </w:r>
+    </w:p>
+    <w:p>
+      <w:pPr>
+        <w:rPr>
+          <w:b/>
+          <w:bCs/>
+        </w:rPr>
+      </w:pPr>
+      <w:r>
+        <w:rPr>
+          <w:b/>
+          <w:bCs/>
+        </w:rPr>
+        <w:t xml:space="preserve">        [LT],</w:t>
+      </w:r>
+    </w:p>
+    <w:p>
+      <w:pPr>
+        <w:rPr>
+          <w:b/>
+          <w:bCs/>
+        </w:rPr>
+      </w:pPr>
+      <w:r>
+        <w:rPr>
+          <w:b/>
+          <w:bCs/>
+        </w:rPr>
+        <w:t xml:space="preserve">        [GT_EQ],</w:t>
+      </w:r>
+    </w:p>
+    <w:p>
+      <w:pPr>
+        <w:rPr>
+          <w:b/>
+          <w:bCs/>
+        </w:rPr>
+      </w:pPr>
+      <w:r>
+        <w:rPr>
+          <w:b/>
+          <w:bCs/>
+        </w:rPr>
+        <w:t xml:space="preserve">        [GT],</w:t>
+      </w:r>
+    </w:p>
+    <w:p>
+      <w:pPr>
+        <w:rPr>
+          <w:b/>
+          <w:bCs/>
+        </w:rPr>
+      </w:pPr>
+      <w:r>
+        <w:rPr>
+          <w:b/>
+          <w:bCs/>
+        </w:rPr>
+        <w:t xml:space="preserve">        [EQ],</w:t>
+      </w:r>
+    </w:p>
+    <w:p>
+      <w:pPr>
+        <w:rPr>
+          <w:b/>
+          <w:bCs/>
+        </w:rPr>
+      </w:pPr>
+      <w:r>
+        <w:rPr>
+          <w:b/>
+          <w:bCs/>
+        </w:rPr>
+        <w:t xml:space="preserve">        [NOT_EQ],</w:t>
+      </w:r>
+    </w:p>
+    <w:p>
+      <w:pPr>
+        <w:rPr>
+          <w:b/>
+          <w:bCs/>
+        </w:rPr>
+      </w:pPr>
+      <w:r>
+        <w:rPr>
+          <w:b/>
+          <w:bCs/>
+        </w:rPr>
+        <w:t xml:space="preserve">    ],</w:t>
+      </w:r>
+    </w:p>
+    <w:p>
+      <w:pPr>
+        <w:rPr>
+          <w:b/>
+          <w:bCs/>
+        </w:rPr>
+      </w:pPr>
+    </w:p>
+    <w:p>
+      <w:pPr>
+        <w:rPr>
+          <w:b/>
+          <w:bCs/>
+        </w:rPr>
+      </w:pPr>
+      <w:r>
+        <w:rPr>
+          <w:b/>
+          <w:bCs/>
+        </w:rPr>
+        <w:t xml:space="preserve">    </w:t>
+      </w:r>
+      <w:proofErr w:type="spellStart"/>
+      <w:r>
+        <w:rPr>
+          <w:b/>
+          <w:bCs/>
+        </w:rPr>
+        <w:t>CustomContextNode</w:t>
+      </w:r>
+      <w:proofErr w:type="spellEnd"/>
+      <w:r>
+        <w:rPr>
+          <w:b/>
+          <w:bCs/>
+        </w:rPr>
+        <w:t>: [</w:t>
+      </w:r>
+    </w:p>
+    <w:p>
+      <w:pPr>
+        <w:rPr>
+          <w:b/>
+          <w:bCs/>
+        </w:rPr>
+      </w:pPr>
+      <w:r>
+        <w:rPr>
+          <w:b/>
+          <w:bCs/>
+        </w:rPr>
+        <w:t xml:space="preserve">        [LBRACE, </w:t>
+      </w:r>
+      <w:proofErr w:type="spellStart"/>
+      <w:r>
+        <w:rPr>
+          <w:b/>
+          <w:bCs/>
+        </w:rPr>
+        <w:t>StatementListNode</w:t>
+      </w:r>
+      <w:proofErr w:type="spellEnd"/>
+      <w:r>
+        <w:rPr>
+          <w:b/>
+          <w:bCs/>
+        </w:rPr>
+        <w:t>, RBRACE]</w:t>
+      </w:r>
+      <w:r>
+        <w:rPr>
+          <w:b/>
+          <w:bCs/>
+        </w:rPr>
+        <w:t>,</w:t>
+      </w:r>
+    </w:p>
+    <w:p>
+      <w:pPr>
+        <w:rPr>
+          <w:b/>
+          <w:bCs/>
+        </w:rPr>
+      </w:pPr>
+      <w:r>
+        <w:rPr>
+          <w:b/>
+          <w:bCs/>
+        </w:rPr>
+        <w:t xml:space="preserve">        [</w:t>
+      </w:r>
+      <w:r>
+        <w:rPr>
+          <w:b/>
+          <w:bCs/>
+        </w:rPr>
+        <w:t>CONTEXT</w:t>
+      </w:r>
+      <w:r>
+        <w:rPr>
+          <w:b/>
+          <w:bCs/>
+        </w:rPr>
+        <w:t xml:space="preserve">, </w:t>
+      </w:r>
       <w:proofErr w:type="gramStart"/>
       <w:r>
         <w:rPr>
           <w:b/>
           <w:bCs/>
-          <w:color w:val="156082" w:themeColor="accent1"/>
-        </w:rPr>
-        <w:t>&gt;</w:t>
-      </w:r>
-      <w:r>
-        <w:rPr>
-          <w:b/>
-          <w:bCs/>
-        </w:rPr>
-        <w:t xml:space="preserve"> ::=</w:t>
+        </w:rPr>
+        <w:t>IDENT,  LBRACE</w:t>
       </w:r>
       <w:proofErr w:type="gramEnd"/>
       <w:r>
-        <w:t xml:space="preserve"> </w:t>
-      </w:r>
-      <w:r>
-        <w:rPr>
-          <w:color w:val="196B24" w:themeColor="accent3"/>
-        </w:rPr>
-        <w:t>&lt;statement&gt;</w:t>
-      </w:r>
-      <w:r>
-        <w:t xml:space="preserve"> </w:t>
-      </w:r>
-      <w:r>
-        <w:rPr>
-          <w:color w:val="156082" w:themeColor="accent1"/>
-        </w:rPr>
-        <w:t>&lt;</w:t>
-      </w:r>
-      <w:proofErr w:type="spellStart"/>
-      <w:r>
-        <w:rPr>
-          <w:color w:val="156082" w:themeColor="accent1"/>
-        </w:rPr>
-        <w:t>statement_list</w:t>
-      </w:r>
-      <w:proofErr w:type="spellEnd"/>
-      <w:r>
-        <w:rPr>
-          <w:color w:val="156082" w:themeColor="accent1"/>
-        </w:rPr>
-        <w:t>&gt;</w:t>
-      </w:r>
-      <w:r>
-        <w:t xml:space="preserve"> | ε</w:t>
-      </w:r>
-    </w:p>
-    <w:p>
-      <w:r>
-        <w:rPr>
-          <w:color w:val="196B24" w:themeColor="accent3"/>
-        </w:rPr>
-        <w:t>&lt;statement</w:t>
-      </w:r>
-      <w:proofErr w:type="gramStart"/>
-      <w:r>
-        <w:rPr>
-          <w:color w:val="196B24" w:themeColor="accent3"/>
-        </w:rPr>
-        <w:t>&gt;</w:t>
-      </w:r>
-      <w:r>
-        <w:t xml:space="preserve"> ::=</w:t>
-      </w:r>
-      <w:proofErr w:type="gramEnd"/>
-      <w:r>
-        <w:t xml:space="preserve"> </w:t>
-      </w:r>
-      <w:r>
-        <w:rPr>
-          <w:color w:val="A02B93" w:themeColor="accent5"/>
-        </w:rPr>
-        <w:t>&lt;</w:t>
-      </w:r>
-      <w:proofErr w:type="spellStart"/>
-      <w:r>
-        <w:rPr>
-          <w:color w:val="A02B93" w:themeColor="accent5"/>
-        </w:rPr>
-        <w:t>let_statement</w:t>
-      </w:r>
-      <w:proofErr w:type="spellEnd"/>
-      <w:r>
-        <w:rPr>
-          <w:color w:val="A02B93" w:themeColor="accent5"/>
-        </w:rPr>
-        <w:t xml:space="preserve">&gt; </w:t>
-      </w:r>
-      <w:r>
-        <w:t xml:space="preserve">| </w:t>
-      </w:r>
-      <w:r>
-        <w:rPr>
-          <w:color w:val="FF0000"/>
-        </w:rPr>
-        <w:t>&lt;</w:t>
-      </w:r>
-      <w:proofErr w:type="spellStart"/>
-      <w:r>
-        <w:rPr>
-          <w:color w:val="FF0000"/>
-        </w:rPr>
-        <w:t>assign_statement</w:t>
-      </w:r>
-      <w:proofErr w:type="spellEnd"/>
-      <w:r>
-        <w:rPr>
-          <w:color w:val="FF0000"/>
-        </w:rPr>
-        <w:t xml:space="preserve">&gt; </w:t>
-      </w:r>
-      <w:r>
-        <w:t xml:space="preserve">| </w:t>
-      </w:r>
-      <w:r>
-        <w:rPr>
-          <w:color w:val="516F54"/>
-        </w:rPr>
-        <w:t>&lt;</w:t>
-      </w:r>
-      <w:proofErr w:type="spellStart"/>
-      <w:r>
-        <w:rPr>
-          <w:color w:val="516F54"/>
-        </w:rPr>
-        <w:t>expression_statement</w:t>
-      </w:r>
-      <w:proofErr w:type="spellEnd"/>
-      <w:r>
-        <w:rPr>
-          <w:color w:val="516F54"/>
-        </w:rPr>
-        <w:t xml:space="preserve">&gt; </w:t>
-      </w:r>
-      <w:r>
-        <w:t xml:space="preserve">| </w:t>
-      </w:r>
-      <w:r>
-        <w:rPr>
-          <w:color w:val="0000FF"/>
-        </w:rPr>
-        <w:t>&lt;</w:t>
-      </w:r>
-      <w:proofErr w:type="spellStart"/>
-      <w:r>
-        <w:rPr>
-          <w:color w:val="0000FF"/>
-        </w:rPr>
-        <w:t>return_statement</w:t>
-      </w:r>
-      <w:proofErr w:type="spellEnd"/>
-      <w:r>
-        <w:rPr>
-          <w:color w:val="0000FF"/>
-        </w:rPr>
-        <w:t>&gt;</w:t>
-      </w:r>
-      <w:r>
-        <w:t xml:space="preserve"> |</w:t>
-      </w:r>
-      <w:r>
-        <w:rPr>
-          <w:color w:val="80340D" w:themeColor="accent2" w:themeShade="80"/>
-        </w:rPr>
-        <w:t xml:space="preserve"> &lt;</w:t>
-      </w:r>
-      <w:proofErr w:type="spellStart"/>
-      <w:r>
-        <w:rPr>
-          <w:color w:val="80340D" w:themeColor="accent2" w:themeShade="80"/>
-        </w:rPr>
-        <w:t>if_statement</w:t>
-      </w:r>
-      <w:proofErr w:type="spellEnd"/>
-      <w:r>
-        <w:rPr>
-          <w:color w:val="80340D" w:themeColor="accent2" w:themeShade="80"/>
-        </w:rPr>
-        <w:t xml:space="preserve">&gt; </w:t>
-      </w:r>
-      <w:r>
-        <w:t xml:space="preserve">| </w:t>
-      </w:r>
-      <w:r>
-        <w:rPr>
-          <w:color w:val="153D63" w:themeColor="text2" w:themeTint="E6"/>
-        </w:rPr>
-        <w:t>&lt;</w:t>
-      </w:r>
-      <w:proofErr w:type="spellStart"/>
-      <w:r>
-        <w:rPr>
-          <w:color w:val="153D63" w:themeColor="text2" w:themeTint="E6"/>
-        </w:rPr>
-        <w:t>print_statement</w:t>
-      </w:r>
-      <w:proofErr w:type="spellEnd"/>
-      <w:r>
-        <w:rPr>
-          <w:color w:val="153D63" w:themeColor="text2" w:themeTint="E6"/>
-        </w:rPr>
-        <w:t xml:space="preserve">&gt; </w:t>
-      </w:r>
-      <w:r>
-        <w:t xml:space="preserve">| </w:t>
-      </w:r>
-      <w:r>
-        <w:rPr>
-          <w:color w:val="8E5D16"/>
-        </w:rPr>
-        <w:t>&lt;</w:t>
-      </w:r>
-      <w:proofErr w:type="spellStart"/>
-      <w:r>
-        <w:rPr>
-          <w:color w:val="8E5D16"/>
-        </w:rPr>
-        <w:t>clock_statement</w:t>
-      </w:r>
-      <w:proofErr w:type="spellEnd"/>
-      <w:r>
-        <w:rPr>
-          <w:color w:val="8E5D16"/>
-        </w:rPr>
-        <w:t>&gt;</w:t>
-      </w:r>
-    </w:p>
-    <w:p>
-      <w:r>
-        <w:rPr>
-          <w:color w:val="A02B93" w:themeColor="accent5"/>
-        </w:rPr>
-        <w:t>&lt;</w:t>
-      </w:r>
-      <w:proofErr w:type="spellStart"/>
-      <w:r>
-        <w:rPr>
-          <w:color w:val="A02B93" w:themeColor="accent5"/>
-        </w:rPr>
-        <w:t>let_statement</w:t>
-      </w:r>
-      <w:proofErr w:type="spellEnd"/>
-      <w:proofErr w:type="gramStart"/>
-      <w:r>
-        <w:rPr>
-          <w:color w:val="A02B93" w:themeColor="accent5"/>
-        </w:rPr>
-        <w:t xml:space="preserve">&gt; </w:t>
-      </w:r>
-      <w:r>
-        <w:t>::=</w:t>
-      </w:r>
-      <w:proofErr w:type="gramEnd"/>
-      <w:r>
-        <w:t xml:space="preserve"> "LET" &lt;IDENT&gt; "ASSIGN" &lt;expression&gt; "SEMICOLON" | "LET" &lt;IDENT&gt; "SEMICOLON"</w:t>
-      </w:r>
-    </w:p>
-    <w:p>
-      <w:r>
-        <w:rPr>
-          <w:color w:val="FF0000"/>
-        </w:rPr>
-        <w:t>&lt;</w:t>
-      </w:r>
-      <w:proofErr w:type="spellStart"/>
-      <w:r>
-        <w:rPr>
-          <w:color w:val="FF0000"/>
-        </w:rPr>
-        <w:t>assign_statement</w:t>
-      </w:r>
-      <w:proofErr w:type="spellEnd"/>
-      <w:proofErr w:type="gramStart"/>
-      <w:r>
-        <w:rPr>
-          <w:color w:val="FF0000"/>
-        </w:rPr>
-        <w:t xml:space="preserve">&gt; </w:t>
-      </w:r>
-      <w:r>
-        <w:t>::=</w:t>
-      </w:r>
-      <w:proofErr w:type="gramEnd"/>
-      <w:r>
-        <w:t xml:space="preserve"> &lt;IDENT&gt; "ASSIGN" &lt;expression&gt; "SEMICOLON"</w:t>
-      </w:r>
-    </w:p>
-    <w:p>
-      <w:r>
-        <w:rPr>
-          <w:color w:val="516F54"/>
-        </w:rPr>
-        <w:lastRenderedPageBreak/>
-        <w:t>&lt;</w:t>
-      </w:r>
-      <w:proofErr w:type="spellStart"/>
-      <w:r>
-        <w:rPr>
-          <w:color w:val="516F54"/>
-        </w:rPr>
-        <w:t>expression_statement</w:t>
-      </w:r>
-      <w:proofErr w:type="spellEnd"/>
-      <w:proofErr w:type="gramStart"/>
-      <w:r>
-        <w:rPr>
-          <w:color w:val="516F54"/>
-        </w:rPr>
-        <w:t xml:space="preserve">&gt; </w:t>
-      </w:r>
-      <w:r>
-        <w:t>::=</w:t>
-      </w:r>
-      <w:proofErr w:type="gramEnd"/>
-      <w:r>
-        <w:t xml:space="preserve"> &lt;expression&gt; "SEMICOLON"</w:t>
-      </w:r>
-    </w:p>
-    <w:p>
-      <w:r>
-        <w:rPr>
-          <w:color w:val="0000FF"/>
-        </w:rPr>
-        <w:t>&lt;</w:t>
-      </w:r>
-      <w:proofErr w:type="spellStart"/>
-      <w:r>
-        <w:rPr>
-          <w:color w:val="0000FF"/>
-        </w:rPr>
-        <w:t>return_statement</w:t>
-      </w:r>
-      <w:proofErr w:type="spellEnd"/>
-      <w:proofErr w:type="gramStart"/>
-      <w:r>
-        <w:rPr>
-          <w:color w:val="0000FF"/>
-        </w:rPr>
-        <w:t>&gt;</w:t>
-      </w:r>
-      <w:r>
-        <w:t xml:space="preserve"> ::=</w:t>
-      </w:r>
-      <w:proofErr w:type="gramEnd"/>
-      <w:r>
-        <w:t xml:space="preserve"> "RETURN" &lt;expression&gt; "SEMICOLON"</w:t>
-      </w:r>
-    </w:p>
-    <w:p>
-      <w:r>
-        <w:rPr>
-          <w:color w:val="80340D" w:themeColor="accent2" w:themeShade="80"/>
-        </w:rPr>
-        <w:t>&lt;</w:t>
-      </w:r>
-      <w:proofErr w:type="spellStart"/>
-      <w:r>
-        <w:rPr>
-          <w:color w:val="80340D" w:themeColor="accent2" w:themeShade="80"/>
-        </w:rPr>
-        <w:t>if_statement</w:t>
-      </w:r>
-      <w:proofErr w:type="spellEnd"/>
-      <w:proofErr w:type="gramStart"/>
-      <w:r>
-        <w:rPr>
-          <w:color w:val="80340D" w:themeColor="accent2" w:themeShade="80"/>
-        </w:rPr>
-        <w:t>&gt;</w:t>
-      </w:r>
-      <w:r>
-        <w:t xml:space="preserve"> ::=</w:t>
-      </w:r>
-      <w:proofErr w:type="gramEnd"/>
-      <w:r>
-        <w:t xml:space="preserve"> "IF" "LPAREN" &lt;expression&gt; "RPAREN" "LBRACE" </w:t>
-      </w:r>
-      <w:r>
-        <w:rPr>
-          <w:color w:val="156082" w:themeColor="accent1"/>
-        </w:rPr>
-        <w:t>&lt;</w:t>
-      </w:r>
-      <w:proofErr w:type="spellStart"/>
-      <w:r>
-        <w:rPr>
-          <w:color w:val="156082" w:themeColor="accent1"/>
-        </w:rPr>
-        <w:t>statement_list</w:t>
-      </w:r>
-      <w:proofErr w:type="spellEnd"/>
-      <w:r>
-        <w:rPr>
-          <w:color w:val="156082" w:themeColor="accent1"/>
-        </w:rPr>
-        <w:t>&gt;</w:t>
-      </w:r>
-      <w:r>
-        <w:t xml:space="preserve"> "RBRACE" &lt;</w:t>
-      </w:r>
-      <w:proofErr w:type="spellStart"/>
-      <w:r>
-        <w:t>else_clause</w:t>
-      </w:r>
-      <w:proofErr w:type="spellEnd"/>
-      <w:r>
-        <w:t>&gt;</w:t>
-      </w:r>
-    </w:p>
-    <w:p>
-      <w:r>
-        <w:t>&lt;</w:t>
-      </w:r>
-      <w:proofErr w:type="spellStart"/>
-      <w:r>
-        <w:t>else_clause</w:t>
-      </w:r>
-      <w:proofErr w:type="spellEnd"/>
-      <w:proofErr w:type="gramStart"/>
-      <w:r>
-        <w:t>&gt; ::=</w:t>
-      </w:r>
-      <w:proofErr w:type="gramEnd"/>
-      <w:r>
-        <w:t xml:space="preserve"> "ELSE" "LBRACE" </w:t>
-      </w:r>
-      <w:r>
-        <w:rPr>
-          <w:color w:val="156082" w:themeColor="accent1"/>
-        </w:rPr>
-        <w:t>&lt;</w:t>
-      </w:r>
-      <w:proofErr w:type="spellStart"/>
-      <w:r>
-        <w:rPr>
-          <w:color w:val="156082" w:themeColor="accent1"/>
-        </w:rPr>
-        <w:t>statement_list</w:t>
-      </w:r>
-      <w:proofErr w:type="spellEnd"/>
-      <w:r>
-        <w:rPr>
-          <w:color w:val="156082" w:themeColor="accent1"/>
-        </w:rPr>
-        <w:t>&gt;</w:t>
-      </w:r>
-      <w:r>
-        <w:t xml:space="preserve"> "RBRACE" | ε</w:t>
-      </w:r>
-    </w:p>
-    <w:p>
-      <w:r>
-        <w:rPr>
-          <w:color w:val="153D63" w:themeColor="text2" w:themeTint="E6"/>
-        </w:rPr>
-        <w:t>&lt;</w:t>
-      </w:r>
-      <w:proofErr w:type="spellStart"/>
-      <w:r>
-        <w:rPr>
-          <w:color w:val="153D63" w:themeColor="text2" w:themeTint="E6"/>
-        </w:rPr>
-        <w:t>print_statement</w:t>
-      </w:r>
-      <w:proofErr w:type="spellEnd"/>
-      <w:proofErr w:type="gramStart"/>
-      <w:r>
-        <w:rPr>
-          <w:color w:val="153D63" w:themeColor="text2" w:themeTint="E6"/>
-        </w:rPr>
-        <w:t xml:space="preserve">&gt; </w:t>
-      </w:r>
-      <w:r>
-        <w:t>::=</w:t>
-      </w:r>
-      <w:proofErr w:type="gramEnd"/>
-      <w:r>
-        <w:t xml:space="preserve"> "PRINT" &lt;expression&gt; "SEMICOLON"</w:t>
-      </w:r>
-    </w:p>
-    <w:p>
-      <w:r>
-        <w:rPr>
-          <w:color w:val="8E5D16"/>
-        </w:rPr>
-        <w:t>&lt;</w:t>
-      </w:r>
-      <w:proofErr w:type="spellStart"/>
-      <w:r>
-        <w:rPr>
-          <w:color w:val="8E5D16"/>
-        </w:rPr>
-        <w:t>clock_statement</w:t>
-      </w:r>
-      <w:proofErr w:type="spellEnd"/>
-      <w:proofErr w:type="gramStart"/>
-      <w:r>
-        <w:rPr>
-          <w:color w:val="8E5D16"/>
-        </w:rPr>
-        <w:t>&gt;</w:t>
-      </w:r>
-      <w:r>
-        <w:t xml:space="preserve"> ::=</w:t>
-      </w:r>
-      <w:proofErr w:type="gramEnd"/>
-      <w:r>
-        <w:t xml:space="preserve"> "CLOCK" "DOT" &lt;</w:t>
-      </w:r>
-      <w:proofErr w:type="spellStart"/>
-      <w:r>
-        <w:t>clock_function</w:t>
-      </w:r>
-      <w:proofErr w:type="spellEnd"/>
-      <w:r>
-        <w:t>&gt; "LPAREN" "RPAREN" "SEMICOLON"</w:t>
-      </w:r>
-    </w:p>
-    <w:p>
-      <w:r>
-        <w:t>&lt;</w:t>
-      </w:r>
-      <w:proofErr w:type="spellStart"/>
-      <w:r>
-        <w:t>clock_function</w:t>
-      </w:r>
-      <w:proofErr w:type="spellEnd"/>
-      <w:proofErr w:type="gramStart"/>
-      <w:r>
-        <w:t>&gt; ::=</w:t>
-      </w:r>
-      <w:proofErr w:type="gramEnd"/>
-      <w:r>
-        <w:t xml:space="preserve"> "CLOCK" | "NOW"</w:t>
-      </w:r>
-    </w:p>
-    <w:p>
-      <w:r>
-        <w:t>&lt;expression</w:t>
-      </w:r>
-      <w:proofErr w:type="gramStart"/>
-      <w:r>
-        <w:t>&gt; ::=</w:t>
-      </w:r>
-      <w:proofErr w:type="gramEnd"/>
-      <w:r>
-        <w:t xml:space="preserve"> &lt;INT&gt; | &lt;FLOAT&gt; | &lt;STR&gt; | &lt;BOOL&gt; | &lt;IDENT&gt; | &lt;</w:t>
-      </w:r>
-      <w:proofErr w:type="spellStart"/>
-      <w:r>
-        <w:t>function_literal</w:t>
-      </w:r>
-      <w:proofErr w:type="spellEnd"/>
-      <w:r>
-        <w:t>&gt; | &lt;</w:t>
-      </w:r>
-      <w:proofErr w:type="spellStart"/>
-      <w:r>
-        <w:t>prefix_expression</w:t>
-      </w:r>
-      <w:proofErr w:type="spellEnd"/>
-      <w:r>
-        <w:t>&gt; | &lt;</w:t>
-      </w:r>
-      <w:proofErr w:type="spellStart"/>
-      <w:r>
-        <w:t>infix_expression</w:t>
-      </w:r>
-      <w:proofErr w:type="spellEnd"/>
-      <w:r>
-        <w:t>&gt; | &lt;</w:t>
-      </w:r>
-      <w:proofErr w:type="spellStart"/>
-      <w:r>
-        <w:t>grouped_expression</w:t>
-      </w:r>
-      <w:proofErr w:type="spellEnd"/>
-      <w:r>
-        <w:t>&gt;</w:t>
-      </w:r>
-    </w:p>
-    <w:p>
-      <w:r>
-        <w:t>&lt;</w:t>
-      </w:r>
-      <w:proofErr w:type="spellStart"/>
-      <w:r>
-        <w:t>function_literal</w:t>
-      </w:r>
-      <w:proofErr w:type="spellEnd"/>
-      <w:proofErr w:type="gramStart"/>
-      <w:r>
-        <w:t>&gt; ::=</w:t>
-      </w:r>
-      <w:proofErr w:type="gramEnd"/>
-      <w:r>
-        <w:t xml:space="preserve"> "FUNCTION" "LPAREN" &lt;parameters&gt; "RPAREN" "LBRACE" </w:t>
-      </w:r>
-      <w:r>
-        <w:rPr>
-          <w:color w:val="156082" w:themeColor="accent1"/>
-        </w:rPr>
-        <w:t>&lt;</w:t>
-      </w:r>
-      <w:proofErr w:type="spellStart"/>
-      <w:r>
-        <w:rPr>
-          <w:color w:val="156082" w:themeColor="accent1"/>
-        </w:rPr>
-        <w:t>statement_list</w:t>
-      </w:r>
-      <w:proofErr w:type="spellEnd"/>
-      <w:r>
-        <w:rPr>
-          <w:color w:val="156082" w:themeColor="accent1"/>
-        </w:rPr>
-        <w:t>&gt;</w:t>
-      </w:r>
-      <w:r>
-        <w:t xml:space="preserve"> "RBRACE"</w:t>
-      </w:r>
-    </w:p>
-    <w:p>
-      <w:r>
-        <w:t>&lt;parameters</w:t>
-      </w:r>
-      <w:proofErr w:type="gramStart"/>
-      <w:r>
-        <w:t>&gt; ::=</w:t>
-      </w:r>
-      <w:proofErr w:type="gramEnd"/>
-      <w:r>
-        <w:t xml:space="preserve"> &lt;IDENT&gt; "COMMA" &lt;parameters&gt; | &lt;IDENT&gt; | ε</w:t>
-      </w:r>
-    </w:p>
-    <w:p>
-      <w:r>
-        <w:t>&lt;</w:t>
-      </w:r>
-      <w:proofErr w:type="spellStart"/>
-      <w:r>
-        <w:t>prefix_expression</w:t>
-      </w:r>
-      <w:proofErr w:type="spellEnd"/>
-      <w:proofErr w:type="gramStart"/>
-      <w:r>
-        <w:t>&gt; ::=</w:t>
-      </w:r>
-      <w:proofErr w:type="gramEnd"/>
-      <w:r>
-        <w:t xml:space="preserve"> &lt;</w:t>
-      </w:r>
-      <w:proofErr w:type="spellStart"/>
-      <w:r>
-        <w:t>prefix_operator</w:t>
-      </w:r>
-      <w:proofErr w:type="spellEnd"/>
-      <w:r>
-        <w:t>&gt; &lt;expression&gt;</w:t>
-      </w:r>
-    </w:p>
-    <w:p>
-      <w:r>
-        <w:t>&lt;</w:t>
-      </w:r>
-      <w:proofErr w:type="spellStart"/>
-      <w:r>
-        <w:t>infix_expression</w:t>
-      </w:r>
-      <w:proofErr w:type="spellEnd"/>
-      <w:proofErr w:type="gramStart"/>
-      <w:r>
-        <w:t>&gt; ::=</w:t>
-      </w:r>
-      <w:proofErr w:type="gramEnd"/>
-      <w:r>
-        <w:t xml:space="preserve"> &lt;expression&gt; &lt;</w:t>
-      </w:r>
-      <w:proofErr w:type="spellStart"/>
-      <w:r>
-        <w:t>infix_operator</w:t>
-      </w:r>
-      <w:proofErr w:type="spellEnd"/>
-      <w:r>
-        <w:t>&gt; &lt;expression&gt;</w:t>
-      </w:r>
-    </w:p>
-    <w:p>
-      <w:r>
-        <w:t>&lt;</w:t>
-      </w:r>
-      <w:proofErr w:type="spellStart"/>
-      <w:r>
-        <w:t>grouped_expression</w:t>
-      </w:r>
-      <w:proofErr w:type="spellEnd"/>
-      <w:proofErr w:type="gramStart"/>
-      <w:r>
-        <w:t>&gt; ::=</w:t>
-      </w:r>
-      <w:proofErr w:type="gramEnd"/>
-      <w:r>
-        <w:t xml:space="preserve"> "LPAREN" &lt;expression&gt; "RPAREN"</w:t>
-      </w:r>
-    </w:p>
-    <w:p>
-      <w:r>
-        <w:t>&lt;</w:t>
-      </w:r>
-      <w:proofErr w:type="spellStart"/>
-      <w:r>
-        <w:t>prefix_operator</w:t>
-      </w:r>
-      <w:proofErr w:type="spellEnd"/>
-      <w:proofErr w:type="gramStart"/>
-      <w:r>
-        <w:t>&gt; ::=</w:t>
-      </w:r>
-      <w:proofErr w:type="gramEnd"/>
-      <w:r>
-        <w:t xml:space="preserve"> "BANG" | "MINUS"</w:t>
-      </w:r>
-    </w:p>
-    <w:p>
-      <w:r>
-        <w:t>&lt;</w:t>
-      </w:r>
-      <w:proofErr w:type="spellStart"/>
-      <w:r>
-        <w:t>infix_operator</w:t>
-      </w:r>
-      <w:proofErr w:type="spellEnd"/>
-      <w:proofErr w:type="gramStart"/>
-      <w:r>
-        <w:t>&gt; ::=</w:t>
-      </w:r>
-      <w:proofErr w:type="gramEnd"/>
-      <w:r>
-        <w:t xml:space="preserve"> "PLUS" | "MINUS" | "ASTERISK" | "SLASH" | "LT_EQ" | "LT" | "GT_EQ" | "GT" | "EQ" | "NOT_EQ"</w:t>
+        <w:rPr>
+          <w:b/>
+          <w:bCs/>
+        </w:rPr>
+        <w:t xml:space="preserve">, </w:t>
+      </w:r>
+      <w:proofErr w:type="spellStart"/>
+      <w:r>
+        <w:rPr>
+          <w:b/>
+          <w:bCs/>
+        </w:rPr>
+        <w:t>L</w:t>
+      </w:r>
+      <w:r>
+        <w:rPr>
+          <w:b/>
+          <w:bCs/>
+        </w:rPr>
+        <w:t>StatementListNode</w:t>
+      </w:r>
+      <w:proofErr w:type="spellEnd"/>
+      <w:r>
+        <w:rPr>
+          <w:b/>
+          <w:bCs/>
+        </w:rPr>
+        <w:t>, RBRACE]</w:t>
+      </w:r>
+      <w:r>
+        <w:rPr>
+          <w:b/>
+          <w:bCs/>
+        </w:rPr>
+        <w:t>,</w:t>
+      </w:r>
+    </w:p>
+    <w:p>
+      <w:pPr>
+        <w:rPr>
+          <w:b/>
+          <w:bCs/>
+        </w:rPr>
+      </w:pPr>
+      <w:r>
+        <w:rPr>
+          <w:b/>
+          <w:bCs/>
+        </w:rPr>
+        <w:t xml:space="preserve">    ],</w:t>
+      </w:r>
+    </w:p>
+    <w:p>
+      <w:pPr>
+        <w:rPr>
+          <w:b/>
+          <w:bCs/>
+        </w:rPr>
+      </w:pPr>
+      <w:r>
+        <w:rPr>
+          <w:b/>
+          <w:bCs/>
+        </w:rPr>
+        <w:t>}</w:t>
       </w:r>
     </w:p>
     <w:sectPr>

</xml_diff>